<commit_message>
A few code ammendments
</commit_message>
<xml_diff>
--- a/kindergartens/y.docx
+++ b/kindergartens/y.docx
@@ -14,7 +14,7 @@
         <w:pStyle w:val="Heading1"/>
       </w:pPr>
       <w:r>
-        <w:t xml:space="preserve">Кампания детски градини и ясли май 2019</w:t>
+        <w:t xml:space="preserve">Eaiiaiey aaonee a??aaeie e ynee iae 2019</w:t>
       </w:r>
     </w:p>
     <w:p xmlns:w="http://schemas.openxmlformats.org/wordprocessingml/2006/main" xmlns:wp="http://schemas.openxmlformats.org/drawingml/2006/wordprocessingDrawing" xmlns:r="http://schemas.openxmlformats.org/officeDocument/2006/relationships" xmlns:w14="http://schemas.microsoft.com/office/word/2010/wordml">
@@ -30,7 +30,7 @@
         <w:pStyle w:val="tabletitle"/>
       </w:pPr>
       <w:r>
-        <w:t xml:space="preserve">Брой кандидати и места в кампания май 2019 (предв. данни)</w:t>
+        <w:t xml:space="preserve">A??ie eaiaeaaoe e ianoa a eaiiaiey iae 2019 (i??aaa. aaiie)</w:t>
       </w:r>
     </w:p>
     <w:tbl xmlns:w="http://schemas.openxmlformats.org/wordprocessingml/2006/main" xmlns:r="http://schemas.openxmlformats.org/officeDocument/2006/relationships" xmlns:w14="http://schemas.microsoft.com/office/word/2010/wordml" xmlns:wp="http://schemas.openxmlformats.org/drawingml/2006/wordprocessingDrawing" xmlns:a="http://schemas.openxmlformats.org/drawingml/2006/main" xmlns:pic="http://schemas.openxmlformats.org/drawingml/2006/picture">
@@ -80,7 +80,7 @@
                 <w:szCs w:val="22"/>
                 <w:color w:val="111111"/>
               </w:rPr>
-              <w:t xml:space="preserve">Набор</w:t>
+              <w:t xml:space="preserve">Iaai??</w:t>
             </w:r>
           </w:p>
         </w:tc>
@@ -113,7 +113,7 @@
                 <w:szCs w:val="22"/>
                 <w:color w:val="111111"/>
               </w:rPr>
-              <w:t xml:space="preserve">Критерии</w:t>
+              <w:t xml:space="preserve">E??eoa??ee</w:t>
             </w:r>
           </w:p>
         </w:tc>
@@ -146,7 +146,7 @@
                 <w:szCs w:val="22"/>
                 <w:color w:val="111111"/>
               </w:rPr>
-              <w:t xml:space="preserve">Места</w:t>
+              <w:t xml:space="preserve">Ianoa</w:t>
             </w:r>
           </w:p>
         </w:tc>
@@ -179,7 +179,7 @@
                 <w:szCs w:val="22"/>
                 <w:color w:val="111111"/>
               </w:rPr>
-              <w:t xml:space="preserve">Кандидати</w:t>
+              <w:t xml:space="preserve">Eaiaeaaoe</w:t>
             </w:r>
           </w:p>
         </w:tc>
@@ -212,7 +212,7 @@
                 <w:szCs w:val="22"/>
                 <w:color w:val="111111"/>
               </w:rPr>
-              <w:t xml:space="preserve">Деца за 1 място</w:t>
+              <w:t xml:space="preserve">Aaoa ca 1 iynoi</w:t>
             </w:r>
           </w:p>
         </w:tc>
@@ -343,38 +343,38 @@
                 <w:szCs w:val="22"/>
                 <w:color w:val="111111"/>
               </w:rPr>
-              <w:t xml:space="preserve">4586</w:t>
-            </w:r>
-          </w:p>
-        </w:tc>
-        <w:tc>
-          <w:tcPr>
-            <w:tcBorders>
-              <w:bottom w:val="single" w:sz="8" w:space="0" w:color="333333"/>
-            </w:tcBorders>
-            <w:shd w:val="clear" w:color="auto" w:fill="FFFFFF"/>
-            <w:tcMar>
-              <w:top w:w="0" w:type="dxa"/>
-              <w:bottom w:w="0" w:type="dxa"/>
-              <w:left w:w="0" w:type="dxa"/>
-              <w:right w:w="0" w:type="dxa"/>
-            </w:tcMar>
-            <w:vAlign w:val="center"/>
-          </w:tcPr>
-          <w:p>
-            <w:pPr>
-              <w:jc w:val="right"/>
-              <w:spacing w:after="40" w:before="40"/>
-              <w:ind w:firstLine="0" w:left="100" w:right="100"/>
-            </w:pPr>
-            <w:r xmlns:w="http://schemas.openxmlformats.org/wordprocessingml/2006/main" xmlns:wp="http://schemas.openxmlformats.org/drawingml/2006/wordprocessingDrawing" xmlns:r="http://schemas.openxmlformats.org/officeDocument/2006/relationships" xmlns:w14="http://schemas.microsoft.com/office/word/2010/wordml">
-              <w:rPr>
-                <w:rFonts w:ascii="Arial" w:hAnsi="Arial" w:eastAsia="Arial" w:cs="Arial"/>
-                <w:sz w:val="22"/>
-                <w:szCs w:val="22"/>
-                <w:color w:val="111111"/>
-              </w:rPr>
-              <w:t xml:space="preserve">1.3</w:t>
+              <w:t xml:space="preserve">5069</w:t>
+            </w:r>
+          </w:p>
+        </w:tc>
+        <w:tc>
+          <w:tcPr>
+            <w:tcBorders>
+              <w:bottom w:val="single" w:sz="8" w:space="0" w:color="333333"/>
+            </w:tcBorders>
+            <w:shd w:val="clear" w:color="auto" w:fill="FFFFFF"/>
+            <w:tcMar>
+              <w:top w:w="0" w:type="dxa"/>
+              <w:bottom w:w="0" w:type="dxa"/>
+              <w:left w:w="0" w:type="dxa"/>
+              <w:right w:w="0" w:type="dxa"/>
+            </w:tcMar>
+            <w:vAlign w:val="center"/>
+          </w:tcPr>
+          <w:p>
+            <w:pPr>
+              <w:jc w:val="right"/>
+              <w:spacing w:after="40" w:before="40"/>
+              <w:ind w:firstLine="0" w:left="100" w:right="100"/>
+            </w:pPr>
+            <w:r xmlns:w="http://schemas.openxmlformats.org/wordprocessingml/2006/main" xmlns:wp="http://schemas.openxmlformats.org/drawingml/2006/wordprocessingDrawing" xmlns:r="http://schemas.openxmlformats.org/officeDocument/2006/relationships" xmlns:w14="http://schemas.microsoft.com/office/word/2010/wordml">
+              <w:rPr>
+                <w:rFonts w:ascii="Arial" w:hAnsi="Arial" w:eastAsia="Arial" w:cs="Arial"/>
+                <w:sz w:val="22"/>
+                <w:szCs w:val="22"/>
+                <w:color w:val="111111"/>
+              </w:rPr>
+              <w:t xml:space="preserve">1.5</w:t>
             </w:r>
           </w:p>
         </w:tc>
@@ -676,7 +676,7 @@
                 <w:szCs w:val="22"/>
                 <w:color w:val="111111"/>
               </w:rPr>
-              <w:t xml:space="preserve">74</w:t>
+              <w:t xml:space="preserve">93</w:t>
             </w:r>
           </w:p>
         </w:tc>
@@ -843,39 +843,39 @@
                 <w:szCs w:val="22"/>
                 <w:color w:val="111111"/>
               </w:rPr>
-              <w:t xml:space="preserve">6263</w:t>
-            </w:r>
-          </w:p>
-        </w:tc>
-        <w:tc>
-          <w:tcPr>
-            <w:tcBorders>
-              <w:bottom w:val="single" w:sz="8" w:space="0" w:color="333333"/>
-              <w:top w:val="single" w:sz="8" w:space="0" w:color="333333"/>
-            </w:tcBorders>
-            <w:shd w:val="clear" w:color="auto" w:fill="FFFFFF"/>
-            <w:tcMar>
-              <w:top w:w="0" w:type="dxa"/>
-              <w:bottom w:w="0" w:type="dxa"/>
-              <w:left w:w="0" w:type="dxa"/>
-              <w:right w:w="0" w:type="dxa"/>
-            </w:tcMar>
-            <w:vAlign w:val="center"/>
-          </w:tcPr>
-          <w:p>
-            <w:pPr>
-              <w:jc w:val="right"/>
-              <w:spacing w:after="40" w:before="40"/>
-              <w:ind w:firstLine="0" w:left="100" w:right="100"/>
-            </w:pPr>
-            <w:r xmlns:w="http://schemas.openxmlformats.org/wordprocessingml/2006/main" xmlns:wp="http://schemas.openxmlformats.org/drawingml/2006/wordprocessingDrawing" xmlns:r="http://schemas.openxmlformats.org/officeDocument/2006/relationships" xmlns:w14="http://schemas.microsoft.com/office/word/2010/wordml">
-              <w:rPr>
-                <w:rFonts w:ascii="Arial" w:hAnsi="Arial" w:eastAsia="Arial" w:cs="Arial"/>
-                <w:sz w:val="22"/>
-                <w:szCs w:val="22"/>
-                <w:color w:val="111111"/>
-              </w:rPr>
-              <w:t xml:space="preserve">1.8</w:t>
+              <w:t xml:space="preserve">6808</w:t>
+            </w:r>
+          </w:p>
+        </w:tc>
+        <w:tc>
+          <w:tcPr>
+            <w:tcBorders>
+              <w:bottom w:val="single" w:sz="8" w:space="0" w:color="333333"/>
+              <w:top w:val="single" w:sz="8" w:space="0" w:color="333333"/>
+            </w:tcBorders>
+            <w:shd w:val="clear" w:color="auto" w:fill="FFFFFF"/>
+            <w:tcMar>
+              <w:top w:w="0" w:type="dxa"/>
+              <w:bottom w:w="0" w:type="dxa"/>
+              <w:left w:w="0" w:type="dxa"/>
+              <w:right w:w="0" w:type="dxa"/>
+            </w:tcMar>
+            <w:vAlign w:val="center"/>
+          </w:tcPr>
+          <w:p>
+            <w:pPr>
+              <w:jc w:val="right"/>
+              <w:spacing w:after="40" w:before="40"/>
+              <w:ind w:firstLine="0" w:left="100" w:right="100"/>
+            </w:pPr>
+            <w:r xmlns:w="http://schemas.openxmlformats.org/wordprocessingml/2006/main" xmlns:wp="http://schemas.openxmlformats.org/drawingml/2006/wordprocessingDrawing" xmlns:r="http://schemas.openxmlformats.org/officeDocument/2006/relationships" xmlns:w14="http://schemas.microsoft.com/office/word/2010/wordml">
+              <w:rPr>
+                <w:rFonts w:ascii="Arial" w:hAnsi="Arial" w:eastAsia="Arial" w:cs="Arial"/>
+                <w:sz w:val="22"/>
+                <w:szCs w:val="22"/>
+                <w:color w:val="111111"/>
+              </w:rPr>
+              <w:t xml:space="preserve">2.0</w:t>
             </w:r>
           </w:p>
         </w:tc>
@@ -1177,7 +1177,7 @@
                 <w:szCs w:val="22"/>
                 <w:color w:val="111111"/>
               </w:rPr>
-              <w:t xml:space="preserve">82</w:t>
+              <w:t xml:space="preserve">87</w:t>
             </w:r>
           </w:p>
         </w:tc>
@@ -1344,39 +1344,39 @@
                 <w:szCs w:val="22"/>
                 <w:color w:val="111111"/>
               </w:rPr>
-              <w:t xml:space="preserve">3383</w:t>
-            </w:r>
-          </w:p>
-        </w:tc>
-        <w:tc>
-          <w:tcPr>
-            <w:tcBorders>
-              <w:bottom w:val="single" w:sz="8" w:space="0" w:color="333333"/>
-              <w:top w:val="single" w:sz="8" w:space="0" w:color="333333"/>
-            </w:tcBorders>
-            <w:shd w:val="clear" w:color="auto" w:fill="FFFFFF"/>
-            <w:tcMar>
-              <w:top w:w="0" w:type="dxa"/>
-              <w:bottom w:w="0" w:type="dxa"/>
-              <w:left w:w="0" w:type="dxa"/>
-              <w:right w:w="0" w:type="dxa"/>
-            </w:tcMar>
-            <w:vAlign w:val="center"/>
-          </w:tcPr>
-          <w:p>
-            <w:pPr>
-              <w:jc w:val="right"/>
-              <w:spacing w:after="40" w:before="40"/>
-              <w:ind w:firstLine="0" w:left="100" w:right="100"/>
-            </w:pPr>
-            <w:r xmlns:w="http://schemas.openxmlformats.org/wordprocessingml/2006/main" xmlns:wp="http://schemas.openxmlformats.org/drawingml/2006/wordprocessingDrawing" xmlns:r="http://schemas.openxmlformats.org/officeDocument/2006/relationships" xmlns:w14="http://schemas.microsoft.com/office/word/2010/wordml">
-              <w:rPr>
-                <w:rFonts w:ascii="Arial" w:hAnsi="Arial" w:eastAsia="Arial" w:cs="Arial"/>
-                <w:sz w:val="22"/>
-                <w:szCs w:val="22"/>
-                <w:color w:val="111111"/>
-              </w:rPr>
-              <w:t xml:space="preserve">1.7</w:t>
+              <w:t xml:space="preserve">3882</w:t>
+            </w:r>
+          </w:p>
+        </w:tc>
+        <w:tc>
+          <w:tcPr>
+            <w:tcBorders>
+              <w:bottom w:val="single" w:sz="8" w:space="0" w:color="333333"/>
+              <w:top w:val="single" w:sz="8" w:space="0" w:color="333333"/>
+            </w:tcBorders>
+            <w:shd w:val="clear" w:color="auto" w:fill="FFFFFF"/>
+            <w:tcMar>
+              <w:top w:w="0" w:type="dxa"/>
+              <w:bottom w:w="0" w:type="dxa"/>
+              <w:left w:w="0" w:type="dxa"/>
+              <w:right w:w="0" w:type="dxa"/>
+            </w:tcMar>
+            <w:vAlign w:val="center"/>
+          </w:tcPr>
+          <w:p>
+            <w:pPr>
+              <w:jc w:val="right"/>
+              <w:spacing w:after="40" w:before="40"/>
+              <w:ind w:firstLine="0" w:left="100" w:right="100"/>
+            </w:pPr>
+            <w:r xmlns:w="http://schemas.openxmlformats.org/wordprocessingml/2006/main" xmlns:wp="http://schemas.openxmlformats.org/drawingml/2006/wordprocessingDrawing" xmlns:r="http://schemas.openxmlformats.org/officeDocument/2006/relationships" xmlns:w14="http://schemas.microsoft.com/office/word/2010/wordml">
+              <w:rPr>
+                <w:rFonts w:ascii="Arial" w:hAnsi="Arial" w:eastAsia="Arial" w:cs="Arial"/>
+                <w:sz w:val="22"/>
+                <w:szCs w:val="22"/>
+                <w:color w:val="111111"/>
+              </w:rPr>
+              <w:t xml:space="preserve">2.0</w:t>
             </w:r>
           </w:p>
         </w:tc>
@@ -1678,39 +1678,39 @@
                 <w:szCs w:val="22"/>
                 <w:color w:val="111111"/>
               </w:rPr>
-              <w:t xml:space="preserve">9</w:t>
-            </w:r>
-          </w:p>
-        </w:tc>
-        <w:tc>
-          <w:tcPr>
-            <w:tcBorders>
-              <w:bottom w:val="single" w:sz="8" w:space="0" w:color="333333"/>
-              <w:top w:val="single" w:sz="8" w:space="0" w:color="333333"/>
-            </w:tcBorders>
-            <w:shd w:val="clear" w:color="auto" w:fill="FFFFFF"/>
-            <w:tcMar>
-              <w:top w:w="0" w:type="dxa"/>
-              <w:bottom w:w="0" w:type="dxa"/>
-              <w:left w:w="0" w:type="dxa"/>
-              <w:right w:w="0" w:type="dxa"/>
-            </w:tcMar>
-            <w:vAlign w:val="center"/>
-          </w:tcPr>
-          <w:p>
-            <w:pPr>
-              <w:jc w:val="right"/>
-              <w:spacing w:after="40" w:before="40"/>
-              <w:ind w:firstLine="0" w:left="100" w:right="100"/>
-            </w:pPr>
-            <w:r xmlns:w="http://schemas.openxmlformats.org/wordprocessingml/2006/main" xmlns:wp="http://schemas.openxmlformats.org/drawingml/2006/wordprocessingDrawing" xmlns:r="http://schemas.openxmlformats.org/officeDocument/2006/relationships" xmlns:w14="http://schemas.microsoft.com/office/word/2010/wordml">
-              <w:rPr>
-                <w:rFonts w:ascii="Arial" w:hAnsi="Arial" w:eastAsia="Arial" w:cs="Arial"/>
-                <w:sz w:val="22"/>
-                <w:szCs w:val="22"/>
-                <w:color w:val="111111"/>
-              </w:rPr>
-              <w:t xml:space="preserve">0.0</w:t>
+              <w:t xml:space="preserve">15</w:t>
+            </w:r>
+          </w:p>
+        </w:tc>
+        <w:tc>
+          <w:tcPr>
+            <w:tcBorders>
+              <w:bottom w:val="single" w:sz="8" w:space="0" w:color="333333"/>
+              <w:top w:val="single" w:sz="8" w:space="0" w:color="333333"/>
+            </w:tcBorders>
+            <w:shd w:val="clear" w:color="auto" w:fill="FFFFFF"/>
+            <w:tcMar>
+              <w:top w:w="0" w:type="dxa"/>
+              <w:bottom w:w="0" w:type="dxa"/>
+              <w:left w:w="0" w:type="dxa"/>
+              <w:right w:w="0" w:type="dxa"/>
+            </w:tcMar>
+            <w:vAlign w:val="center"/>
+          </w:tcPr>
+          <w:p>
+            <w:pPr>
+              <w:jc w:val="right"/>
+              <w:spacing w:after="40" w:before="40"/>
+              <w:ind w:firstLine="0" w:left="100" w:right="100"/>
+            </w:pPr>
+            <w:r xmlns:w="http://schemas.openxmlformats.org/wordprocessingml/2006/main" xmlns:wp="http://schemas.openxmlformats.org/drawingml/2006/wordprocessingDrawing" xmlns:r="http://schemas.openxmlformats.org/officeDocument/2006/relationships" xmlns:w14="http://schemas.microsoft.com/office/word/2010/wordml">
+              <w:rPr>
+                <w:rFonts w:ascii="Arial" w:hAnsi="Arial" w:eastAsia="Arial" w:cs="Arial"/>
+                <w:sz w:val="22"/>
+                <w:szCs w:val="22"/>
+                <w:color w:val="111111"/>
+              </w:rPr>
+              <w:t xml:space="preserve">0.1</w:t>
             </w:r>
           </w:p>
         </w:tc>
@@ -1735,7 +1735,7 @@
         <w:pStyle w:val="Heading2"/>
       </w:pPr>
       <w:r>
-        <w:t xml:space="preserve">Недостиг на места по райони</w:t>
+        <w:t xml:space="preserve">Iaainoea ia ianoa ii ??aeiie</w:t>
       </w:r>
     </w:p>
     <w:p xmlns:w="http://schemas.openxmlformats.org/wordprocessingml/2006/main" xmlns:wp="http://schemas.openxmlformats.org/drawingml/2006/wordprocessingDrawing" xmlns:r="http://schemas.openxmlformats.org/officeDocument/2006/relationships" xmlns:w14="http://schemas.microsoft.com/office/word/2010/wordml">
@@ -1743,7 +1743,7 @@
         <w:pStyle w:val="Heading3"/>
       </w:pPr>
       <w:r>
-        <w:t xml:space="preserve">Родени 2016</w:t>
+        <w:t xml:space="preserve">??iaaie 2016</w:t>
       </w:r>
     </w:p>
     <w:p xmlns:w="http://schemas.openxmlformats.org/wordprocessingml/2006/main" xmlns:wp="http://schemas.openxmlformats.org/drawingml/2006/wordprocessingDrawing" xmlns:r="http://schemas.openxmlformats.org/officeDocument/2006/relationships" xmlns:w14="http://schemas.microsoft.com/office/word/2010/wordml">
@@ -1819,7 +1819,7 @@
         <w:pStyle w:val="Heading3"/>
       </w:pPr>
       <w:r>
-        <w:t xml:space="preserve">Родени 2017</w:t>
+        <w:t xml:space="preserve">??iaaie 2017</w:t>
       </w:r>
     </w:p>
     <w:p xmlns:w="http://schemas.openxmlformats.org/wordprocessingml/2006/main" xmlns:wp="http://schemas.openxmlformats.org/drawingml/2006/wordprocessingDrawing" xmlns:r="http://schemas.openxmlformats.org/officeDocument/2006/relationships" xmlns:w14="http://schemas.microsoft.com/office/word/2010/wordml">
@@ -1895,7 +1895,7 @@
         <w:pStyle w:val="Heading3"/>
       </w:pPr>
       <w:r>
-        <w:t xml:space="preserve">Родени 2018</w:t>
+        <w:t xml:space="preserve">??iaaie 2018</w:t>
       </w:r>
     </w:p>
     <w:p xmlns:w="http://schemas.openxmlformats.org/wordprocessingml/2006/main" xmlns:wp="http://schemas.openxmlformats.org/drawingml/2006/wordprocessingDrawing" xmlns:r="http://schemas.openxmlformats.org/officeDocument/2006/relationships" xmlns:w14="http://schemas.microsoft.com/office/word/2010/wordml">

</xml_diff>

<commit_message>
Summary R file corrected
</commit_message>
<xml_diff>
--- a/kindergartens/y.docx
+++ b/kindergartens/y.docx
@@ -14,7 +14,7 @@
         <w:pStyle w:val="Heading1"/>
       </w:pPr>
       <w:r>
-        <w:t xml:space="preserve">Eaiiaiey aaonee a??aaeie e ynee iae 2019</w:t>
+        <w:t xml:space="preserve">Кампания детски градини и ясли май 2019</w:t>
       </w:r>
     </w:p>
     <w:p xmlns:w="http://schemas.openxmlformats.org/wordprocessingml/2006/main" xmlns:wp="http://schemas.openxmlformats.org/drawingml/2006/wordprocessingDrawing" xmlns:r="http://schemas.openxmlformats.org/officeDocument/2006/relationships" xmlns:w14="http://schemas.microsoft.com/office/word/2010/wordml">
@@ -30,7 +30,7 @@
         <w:pStyle w:val="tabletitle"/>
       </w:pPr>
       <w:r>
-        <w:t xml:space="preserve">A??ie eaiaeaaoe e ianoa a eaiiaiey iae 2019 (i??aaa. aaiie)</w:t>
+        <w:t xml:space="preserve">Брой кандидати и места в кампания 2019/2020</w:t>
       </w:r>
     </w:p>
     <w:tbl xmlns:w="http://schemas.openxmlformats.org/wordprocessingml/2006/main" xmlns:r="http://schemas.openxmlformats.org/officeDocument/2006/relationships" xmlns:w14="http://schemas.microsoft.com/office/word/2010/wordml" xmlns:wp="http://schemas.openxmlformats.org/drawingml/2006/wordprocessingDrawing" xmlns:a="http://schemas.openxmlformats.org/drawingml/2006/main" xmlns:pic="http://schemas.openxmlformats.org/drawingml/2006/picture">
@@ -80,7 +80,7 @@
                 <w:szCs w:val="22"/>
                 <w:color w:val="111111"/>
               </w:rPr>
-              <w:t xml:space="preserve">Iaai??</w:t>
+              <w:t xml:space="preserve">Набор</w:t>
             </w:r>
           </w:p>
         </w:tc>
@@ -113,7 +113,7 @@
                 <w:szCs w:val="22"/>
                 <w:color w:val="111111"/>
               </w:rPr>
-              <w:t xml:space="preserve">E??eoa??ee</w:t>
+              <w:t xml:space="preserve">Опашка</w:t>
             </w:r>
           </w:p>
         </w:tc>
@@ -146,7 +146,7 @@
                 <w:szCs w:val="22"/>
                 <w:color w:val="111111"/>
               </w:rPr>
-              <w:t xml:space="preserve">Ianoa</w:t>
+              <w:t xml:space="preserve">Места</w:t>
             </w:r>
           </w:p>
         </w:tc>
@@ -179,7 +179,7 @@
                 <w:szCs w:val="22"/>
                 <w:color w:val="111111"/>
               </w:rPr>
-              <w:t xml:space="preserve">Eaiaeaaoe</w:t>
+              <w:t xml:space="preserve">Кандидати</w:t>
             </w:r>
           </w:p>
         </w:tc>
@@ -212,7 +212,7 @@
                 <w:szCs w:val="22"/>
                 <w:color w:val="111111"/>
               </w:rPr>
-              <w:t xml:space="preserve">Aaoa ca 1 iynoi</w:t>
+              <w:t xml:space="preserve">Деца за 1 място</w:t>
             </w:r>
           </w:p>
         </w:tc>
@@ -250,7 +250,7 @@
                 <w:szCs w:val="22"/>
                 <w:color w:val="111111"/>
               </w:rPr>
-              <w:t xml:space="preserve">2016</w:t>
+              <w:t xml:space="preserve">2018</w:t>
             </w:r>
           </w:p>
         </w:tc>
@@ -281,100 +281,100 @@
                 <w:szCs w:val="22"/>
                 <w:color w:val="111111"/>
               </w:rPr>
-              <w:t xml:space="preserve">Общи</w:t>
-            </w:r>
-          </w:p>
-        </w:tc>
-        <w:tc>
-          <w:tcPr>
-            <w:tcBorders>
-              <w:bottom w:val="single" w:sz="8" w:space="0" w:color="333333"/>
-            </w:tcBorders>
-            <w:shd w:val="clear" w:color="auto" w:fill="FFFFFF"/>
-            <w:tcMar>
-              <w:top w:w="0" w:type="dxa"/>
-              <w:bottom w:w="0" w:type="dxa"/>
-              <w:left w:w="0" w:type="dxa"/>
-              <w:right w:w="0" w:type="dxa"/>
-            </w:tcMar>
-            <w:vAlign w:val="center"/>
-          </w:tcPr>
-          <w:p>
-            <w:pPr>
-              <w:jc w:val="right"/>
-              <w:spacing w:after="40" w:before="40"/>
-              <w:ind w:firstLine="0" w:left="100" w:right="100"/>
-            </w:pPr>
-            <w:r xmlns:w="http://schemas.openxmlformats.org/wordprocessingml/2006/main" xmlns:wp="http://schemas.openxmlformats.org/drawingml/2006/wordprocessingDrawing" xmlns:r="http://schemas.openxmlformats.org/officeDocument/2006/relationships" xmlns:w14="http://schemas.microsoft.com/office/word/2010/wordml">
-              <w:rPr>
-                <w:rFonts w:ascii="Arial" w:hAnsi="Arial" w:eastAsia="Arial" w:cs="Arial"/>
-                <w:sz w:val="22"/>
-                <w:szCs w:val="22"/>
-                <w:color w:val="111111"/>
-              </w:rPr>
-              <w:t xml:space="preserve">3459</w:t>
-            </w:r>
-          </w:p>
-        </w:tc>
-        <w:tc>
-          <w:tcPr>
-            <w:tcBorders>
-              <w:bottom w:val="single" w:sz="8" w:space="0" w:color="333333"/>
-            </w:tcBorders>
-            <w:shd w:val="clear" w:color="auto" w:fill="FFFFFF"/>
-            <w:tcMar>
-              <w:top w:w="0" w:type="dxa"/>
-              <w:bottom w:w="0" w:type="dxa"/>
-              <w:left w:w="0" w:type="dxa"/>
-              <w:right w:w="0" w:type="dxa"/>
-            </w:tcMar>
-            <w:vAlign w:val="center"/>
-          </w:tcPr>
-          <w:p>
-            <w:pPr>
-              <w:jc w:val="right"/>
-              <w:spacing w:after="40" w:before="40"/>
-              <w:ind w:firstLine="0" w:left="100" w:right="100"/>
-            </w:pPr>
-            <w:r xmlns:w="http://schemas.openxmlformats.org/wordprocessingml/2006/main" xmlns:wp="http://schemas.openxmlformats.org/drawingml/2006/wordprocessingDrawing" xmlns:r="http://schemas.openxmlformats.org/officeDocument/2006/relationships" xmlns:w14="http://schemas.microsoft.com/office/word/2010/wordml">
-              <w:rPr>
-                <w:rFonts w:ascii="Arial" w:hAnsi="Arial" w:eastAsia="Arial" w:cs="Arial"/>
-                <w:sz w:val="22"/>
-                <w:szCs w:val="22"/>
-                <w:color w:val="111111"/>
-              </w:rPr>
-              <w:t xml:space="preserve">5069</w:t>
-            </w:r>
-          </w:p>
-        </w:tc>
-        <w:tc>
-          <w:tcPr>
-            <w:tcBorders>
-              <w:bottom w:val="single" w:sz="8" w:space="0" w:color="333333"/>
-            </w:tcBorders>
-            <w:shd w:val="clear" w:color="auto" w:fill="FFFFFF"/>
-            <w:tcMar>
-              <w:top w:w="0" w:type="dxa"/>
-              <w:bottom w:w="0" w:type="dxa"/>
-              <w:left w:w="0" w:type="dxa"/>
-              <w:right w:w="0" w:type="dxa"/>
-            </w:tcMar>
-            <w:vAlign w:val="center"/>
-          </w:tcPr>
-          <w:p>
-            <w:pPr>
-              <w:jc w:val="right"/>
-              <w:spacing w:after="40" w:before="40"/>
-              <w:ind w:firstLine="0" w:left="100" w:right="100"/>
-            </w:pPr>
-            <w:r xmlns:w="http://schemas.openxmlformats.org/wordprocessingml/2006/main" xmlns:wp="http://schemas.openxmlformats.org/drawingml/2006/wordprocessingDrawing" xmlns:r="http://schemas.openxmlformats.org/officeDocument/2006/relationships" xmlns:w14="http://schemas.microsoft.com/office/word/2010/wordml">
-              <w:rPr>
-                <w:rFonts w:ascii="Arial" w:hAnsi="Arial" w:eastAsia="Arial" w:cs="Arial"/>
-                <w:sz w:val="22"/>
-                <w:szCs w:val="22"/>
-                <w:color w:val="111111"/>
-              </w:rPr>
-              <w:t xml:space="preserve">1.5</w:t>
+              <w:t xml:space="preserve">Обща</w:t>
+            </w:r>
+          </w:p>
+        </w:tc>
+        <w:tc>
+          <w:tcPr>
+            <w:tcBorders>
+              <w:bottom w:val="single" w:sz="8" w:space="0" w:color="333333"/>
+            </w:tcBorders>
+            <w:shd w:val="clear" w:color="auto" w:fill="FFFFFF"/>
+            <w:tcMar>
+              <w:top w:w="0" w:type="dxa"/>
+              <w:bottom w:w="0" w:type="dxa"/>
+              <w:left w:w="0" w:type="dxa"/>
+              <w:right w:w="0" w:type="dxa"/>
+            </w:tcMar>
+            <w:vAlign w:val="center"/>
+          </w:tcPr>
+          <w:p>
+            <w:pPr>
+              <w:jc w:val="right"/>
+              <w:spacing w:after="40" w:before="40"/>
+              <w:ind w:firstLine="0" w:left="100" w:right="100"/>
+            </w:pPr>
+            <w:r xmlns:w="http://schemas.openxmlformats.org/wordprocessingml/2006/main" xmlns:wp="http://schemas.openxmlformats.org/drawingml/2006/wordprocessingDrawing" xmlns:r="http://schemas.openxmlformats.org/officeDocument/2006/relationships" xmlns:w14="http://schemas.microsoft.com/office/word/2010/wordml">
+              <w:rPr>
+                <w:rFonts w:ascii="Arial" w:hAnsi="Arial" w:eastAsia="Arial" w:cs="Arial"/>
+                <w:sz w:val="22"/>
+                <w:szCs w:val="22"/>
+                <w:color w:val="111111"/>
+              </w:rPr>
+              <w:t xml:space="preserve">1949</w:t>
+            </w:r>
+          </w:p>
+        </w:tc>
+        <w:tc>
+          <w:tcPr>
+            <w:tcBorders>
+              <w:bottom w:val="single" w:sz="8" w:space="0" w:color="333333"/>
+            </w:tcBorders>
+            <w:shd w:val="clear" w:color="auto" w:fill="FFFFFF"/>
+            <w:tcMar>
+              <w:top w:w="0" w:type="dxa"/>
+              <w:bottom w:w="0" w:type="dxa"/>
+              <w:left w:w="0" w:type="dxa"/>
+              <w:right w:w="0" w:type="dxa"/>
+            </w:tcMar>
+            <w:vAlign w:val="center"/>
+          </w:tcPr>
+          <w:p>
+            <w:pPr>
+              <w:jc w:val="right"/>
+              <w:spacing w:after="40" w:before="40"/>
+              <w:ind w:firstLine="0" w:left="100" w:right="100"/>
+            </w:pPr>
+            <w:r xmlns:w="http://schemas.openxmlformats.org/wordprocessingml/2006/main" xmlns:wp="http://schemas.openxmlformats.org/drawingml/2006/wordprocessingDrawing" xmlns:r="http://schemas.openxmlformats.org/officeDocument/2006/relationships" xmlns:w14="http://schemas.microsoft.com/office/word/2010/wordml">
+              <w:rPr>
+                <w:rFonts w:ascii="Arial" w:hAnsi="Arial" w:eastAsia="Arial" w:cs="Arial"/>
+                <w:sz w:val="22"/>
+                <w:szCs w:val="22"/>
+                <w:color w:val="111111"/>
+              </w:rPr>
+              <w:t xml:space="preserve">4159</w:t>
+            </w:r>
+          </w:p>
+        </w:tc>
+        <w:tc>
+          <w:tcPr>
+            <w:tcBorders>
+              <w:bottom w:val="single" w:sz="8" w:space="0" w:color="333333"/>
+            </w:tcBorders>
+            <w:shd w:val="clear" w:color="auto" w:fill="FFFFFF"/>
+            <w:tcMar>
+              <w:top w:w="0" w:type="dxa"/>
+              <w:bottom w:w="0" w:type="dxa"/>
+              <w:left w:w="0" w:type="dxa"/>
+              <w:right w:w="0" w:type="dxa"/>
+            </w:tcMar>
+            <w:vAlign w:val="center"/>
+          </w:tcPr>
+          <w:p>
+            <w:pPr>
+              <w:jc w:val="right"/>
+              <w:spacing w:after="40" w:before="40"/>
+              <w:ind w:firstLine="0" w:left="100" w:right="100"/>
+            </w:pPr>
+            <w:r xmlns:w="http://schemas.openxmlformats.org/wordprocessingml/2006/main" xmlns:wp="http://schemas.openxmlformats.org/drawingml/2006/wordprocessingDrawing" xmlns:r="http://schemas.openxmlformats.org/officeDocument/2006/relationships" xmlns:w14="http://schemas.microsoft.com/office/word/2010/wordml">
+              <w:rPr>
+                <w:rFonts w:ascii="Arial" w:hAnsi="Arial" w:eastAsia="Arial" w:cs="Arial"/>
+                <w:sz w:val="22"/>
+                <w:szCs w:val="22"/>
+                <w:color w:val="111111"/>
+              </w:rPr>
+              <w:t xml:space="preserve">2.1</w:t>
             </w:r>
           </w:p>
         </w:tc>
@@ -413,7 +413,7 @@
                 <w:szCs w:val="22"/>
                 <w:color w:val="111111"/>
               </w:rPr>
-              <w:t xml:space="preserve">2016</w:t>
+              <w:t xml:space="preserve">2018</w:t>
             </w:r>
           </w:p>
         </w:tc>
@@ -436,112 +436,116 @@
             <w:pPr>
               <w:jc w:val="left"/>
               <w:spacing w:after="40" w:before="40"/>
-              <w:ind w:firstLine="0" w:left="100" w:right="100"/>
-            </w:pPr>
-            <w:r xmlns:w="http://schemas.openxmlformats.org/wordprocessingml/2006/main" xmlns:wp="http://schemas.openxmlformats.org/drawingml/2006/wordprocessingDrawing" xmlns:r="http://schemas.openxmlformats.org/officeDocument/2006/relationships" xmlns:w14="http://schemas.microsoft.com/office/word/2010/wordml">
-              <w:rPr>
-                <w:rFonts w:ascii="Arial" w:hAnsi="Arial" w:eastAsia="Arial" w:cs="Arial"/>
-                <w:sz w:val="22"/>
-                <w:szCs w:val="22"/>
-                <w:color w:val="111111"/>
-              </w:rPr>
-              <w:t xml:space="preserve">Соп</w:t>
-            </w:r>
-          </w:p>
-        </w:tc>
-        <w:tc>
-          <w:tcPr>
-            <w:tcBorders>
-              <w:bottom w:val="single" w:sz="8" w:space="0" w:color="333333"/>
-              <w:top w:val="single" w:sz="8" w:space="0" w:color="333333"/>
-            </w:tcBorders>
-            <w:shd w:val="clear" w:color="auto" w:fill="FFFFFF"/>
-            <w:tcMar>
-              <w:top w:w="0" w:type="dxa"/>
-              <w:bottom w:w="0" w:type="dxa"/>
-              <w:left w:w="0" w:type="dxa"/>
-              <w:right w:w="0" w:type="dxa"/>
-            </w:tcMar>
-            <w:vAlign w:val="center"/>
-          </w:tcPr>
-          <w:p>
-            <w:pPr>
-              <w:jc w:val="right"/>
-              <w:spacing w:after="40" w:before="40"/>
-              <w:ind w:firstLine="0" w:left="100" w:right="100"/>
-            </w:pPr>
-            <w:r xmlns:w="http://schemas.openxmlformats.org/wordprocessingml/2006/main" xmlns:wp="http://schemas.openxmlformats.org/drawingml/2006/wordprocessingDrawing" xmlns:r="http://schemas.openxmlformats.org/officeDocument/2006/relationships" xmlns:w14="http://schemas.microsoft.com/office/word/2010/wordml">
-              <w:rPr>
-                <w:rFonts w:ascii="Arial" w:hAnsi="Arial" w:eastAsia="Arial" w:cs="Arial"/>
-                <w:sz w:val="22"/>
-                <w:szCs w:val="22"/>
-                <w:color w:val="111111"/>
-              </w:rPr>
-              <w:t xml:space="preserve">548</w:t>
-            </w:r>
-          </w:p>
-        </w:tc>
-        <w:tc>
-          <w:tcPr>
-            <w:tcBorders>
-              <w:bottom w:val="single" w:sz="8" w:space="0" w:color="333333"/>
-              <w:top w:val="single" w:sz="8" w:space="0" w:color="333333"/>
-            </w:tcBorders>
-            <w:shd w:val="clear" w:color="auto" w:fill="FFFFFF"/>
-            <w:tcMar>
-              <w:top w:w="0" w:type="dxa"/>
-              <w:bottom w:w="0" w:type="dxa"/>
-              <w:left w:w="0" w:type="dxa"/>
-              <w:right w:w="0" w:type="dxa"/>
-            </w:tcMar>
-            <w:vAlign w:val="center"/>
-          </w:tcPr>
-          <w:p>
-            <w:pPr>
-              <w:jc w:val="right"/>
-              <w:spacing w:after="40" w:before="40"/>
-              <w:ind w:firstLine="0" w:left="100" w:right="100"/>
-            </w:pPr>
-            <w:r xmlns:w="http://schemas.openxmlformats.org/wordprocessingml/2006/main" xmlns:wp="http://schemas.openxmlformats.org/drawingml/2006/wordprocessingDrawing" xmlns:r="http://schemas.openxmlformats.org/officeDocument/2006/relationships" xmlns:w14="http://schemas.microsoft.com/office/word/2010/wordml">
-              <w:rPr>
-                <w:rFonts w:ascii="Arial" w:hAnsi="Arial" w:eastAsia="Arial" w:cs="Arial"/>
-                <w:sz w:val="22"/>
-                <w:szCs w:val="22"/>
-                <w:color w:val="111111"/>
-              </w:rPr>
-              <w:t xml:space="preserve">10</w:t>
-            </w:r>
-          </w:p>
-        </w:tc>
-        <w:tc>
-          <w:tcPr>
-            <w:tcBorders>
-              <w:bottom w:val="single" w:sz="8" w:space="0" w:color="333333"/>
-              <w:top w:val="single" w:sz="8" w:space="0" w:color="333333"/>
-            </w:tcBorders>
-            <w:shd w:val="clear" w:color="auto" w:fill="FFFFFF"/>
-            <w:tcMar>
-              <w:top w:w="0" w:type="dxa"/>
-              <w:bottom w:w="0" w:type="dxa"/>
-              <w:left w:w="0" w:type="dxa"/>
-              <w:right w:w="0" w:type="dxa"/>
-            </w:tcMar>
-            <w:vAlign w:val="center"/>
-          </w:tcPr>
-          <w:p>
-            <w:pPr>
-              <w:jc w:val="right"/>
-              <w:spacing w:after="40" w:before="40"/>
-              <w:ind w:firstLine="0" w:left="100" w:right="100"/>
-            </w:pPr>
-            <w:r xmlns:w="http://schemas.openxmlformats.org/wordprocessingml/2006/main" xmlns:wp="http://schemas.openxmlformats.org/drawingml/2006/wordprocessingDrawing" xmlns:r="http://schemas.openxmlformats.org/officeDocument/2006/relationships" xmlns:w14="http://schemas.microsoft.com/office/word/2010/wordml">
-              <w:rPr>
-                <w:rFonts w:ascii="Arial" w:hAnsi="Arial" w:eastAsia="Arial" w:cs="Arial"/>
-                <w:sz w:val="22"/>
-                <w:szCs w:val="22"/>
-                <w:color w:val="111111"/>
-              </w:rPr>
-              <w:t xml:space="preserve">0.0</w:t>
+              <w:ind w:firstLine="0" w:left="300" w:right="100"/>
+            </w:pPr>
+            <w:r xmlns:w="http://schemas.openxmlformats.org/wordprocessingml/2006/main" xmlns:wp="http://schemas.openxmlformats.org/drawingml/2006/wordprocessingDrawing" xmlns:r="http://schemas.openxmlformats.org/officeDocument/2006/relationships" xmlns:w14="http://schemas.microsoft.com/office/word/2010/wordml">
+              <w:rPr>
+                <w:rFonts w:ascii="Arial" w:hAnsi="Arial" w:eastAsia="Arial" w:cs="Arial"/>
+                <w:i/>
+                <w:sz w:val="22"/>
+                <w:szCs w:val="22"/>
+                <w:color w:val="111111"/>
+              </w:rPr>
+              <w:t xml:space="preserve">в т.ч. социална</w:t>
+            </w:r>
+          </w:p>
+        </w:tc>
+        <w:tc>
+          <w:tcPr>
+            <w:tcBorders>
+              <w:bottom w:val="single" w:sz="8" w:space="0" w:color="333333"/>
+              <w:top w:val="single" w:sz="8" w:space="0" w:color="333333"/>
+            </w:tcBorders>
+            <w:shd w:val="clear" w:color="auto" w:fill="FFFFFF"/>
+            <w:tcMar>
+              <w:top w:w="0" w:type="dxa"/>
+              <w:bottom w:w="0" w:type="dxa"/>
+              <w:left w:w="0" w:type="dxa"/>
+              <w:right w:w="0" w:type="dxa"/>
+            </w:tcMar>
+            <w:vAlign w:val="center"/>
+          </w:tcPr>
+          <w:p>
+            <w:pPr>
+              <w:jc w:val="right"/>
+              <w:spacing w:after="40" w:before="40"/>
+              <w:ind w:firstLine="0" w:left="100" w:right="100"/>
+            </w:pPr>
+            <w:r xmlns:w="http://schemas.openxmlformats.org/wordprocessingml/2006/main" xmlns:wp="http://schemas.openxmlformats.org/drawingml/2006/wordprocessingDrawing" xmlns:r="http://schemas.openxmlformats.org/officeDocument/2006/relationships" xmlns:w14="http://schemas.microsoft.com/office/word/2010/wordml">
+              <w:rPr>
+                <w:rFonts w:ascii="Arial" w:hAnsi="Arial" w:eastAsia="Arial" w:cs="Arial"/>
+                <w:i/>
+                <w:sz w:val="22"/>
+                <w:szCs w:val="22"/>
+                <w:color w:val="111111"/>
+              </w:rPr>
+              <w:t xml:space="preserve">592</w:t>
+            </w:r>
+          </w:p>
+        </w:tc>
+        <w:tc>
+          <w:tcPr>
+            <w:tcBorders>
+              <w:bottom w:val="single" w:sz="8" w:space="0" w:color="333333"/>
+              <w:top w:val="single" w:sz="8" w:space="0" w:color="333333"/>
+            </w:tcBorders>
+            <w:shd w:val="clear" w:color="auto" w:fill="FFFFFF"/>
+            <w:tcMar>
+              <w:top w:w="0" w:type="dxa"/>
+              <w:bottom w:w="0" w:type="dxa"/>
+              <w:left w:w="0" w:type="dxa"/>
+              <w:right w:w="0" w:type="dxa"/>
+            </w:tcMar>
+            <w:vAlign w:val="center"/>
+          </w:tcPr>
+          <w:p>
+            <w:pPr>
+              <w:jc w:val="right"/>
+              <w:spacing w:after="40" w:before="40"/>
+              <w:ind w:firstLine="0" w:left="100" w:right="100"/>
+            </w:pPr>
+            <w:r xmlns:w="http://schemas.openxmlformats.org/wordprocessingml/2006/main" xmlns:wp="http://schemas.openxmlformats.org/drawingml/2006/wordprocessingDrawing" xmlns:r="http://schemas.openxmlformats.org/officeDocument/2006/relationships" xmlns:w14="http://schemas.microsoft.com/office/word/2010/wordml">
+              <w:rPr>
+                <w:rFonts w:ascii="Arial" w:hAnsi="Arial" w:eastAsia="Arial" w:cs="Arial"/>
+                <w:i/>
+                <w:sz w:val="22"/>
+                <w:szCs w:val="22"/>
+                <w:color w:val="111111"/>
+              </w:rPr>
+              <w:t xml:space="preserve">313</w:t>
+            </w:r>
+          </w:p>
+        </w:tc>
+        <w:tc>
+          <w:tcPr>
+            <w:tcBorders>
+              <w:bottom w:val="single" w:sz="8" w:space="0" w:color="333333"/>
+              <w:top w:val="single" w:sz="8" w:space="0" w:color="333333"/>
+            </w:tcBorders>
+            <w:shd w:val="clear" w:color="auto" w:fill="FFFFFF"/>
+            <w:tcMar>
+              <w:top w:w="0" w:type="dxa"/>
+              <w:bottom w:w="0" w:type="dxa"/>
+              <w:left w:w="0" w:type="dxa"/>
+              <w:right w:w="0" w:type="dxa"/>
+            </w:tcMar>
+            <w:vAlign w:val="center"/>
+          </w:tcPr>
+          <w:p>
+            <w:pPr>
+              <w:jc w:val="right"/>
+              <w:spacing w:after="40" w:before="40"/>
+              <w:ind w:firstLine="0" w:left="100" w:right="100"/>
+            </w:pPr>
+            <w:r xmlns:w="http://schemas.openxmlformats.org/wordprocessingml/2006/main" xmlns:wp="http://schemas.openxmlformats.org/drawingml/2006/wordprocessingDrawing" xmlns:r="http://schemas.openxmlformats.org/officeDocument/2006/relationships" xmlns:w14="http://schemas.microsoft.com/office/word/2010/wordml">
+              <w:rPr>
+                <w:rFonts w:ascii="Arial" w:hAnsi="Arial" w:eastAsia="Arial" w:cs="Arial"/>
+                <w:i/>
+                <w:sz w:val="22"/>
+                <w:szCs w:val="22"/>
+                <w:color w:val="111111"/>
+              </w:rPr>
+              <w:t xml:space="preserve">0.5</w:t>
             </w:r>
           </w:p>
         </w:tc>
@@ -580,7 +584,7 @@
                 <w:szCs w:val="22"/>
                 <w:color w:val="111111"/>
               </w:rPr>
-              <w:t xml:space="preserve">2016</w:t>
+              <w:t xml:space="preserve">2018</w:t>
             </w:r>
           </w:p>
         </w:tc>
@@ -612,71 +616,71 @@
                 <w:szCs w:val="22"/>
                 <w:color w:val="111111"/>
               </w:rPr>
-              <w:t xml:space="preserve">Хронични</w:t>
-            </w:r>
-          </w:p>
-        </w:tc>
-        <w:tc>
-          <w:tcPr>
-            <w:tcBorders>
-              <w:bottom w:val="single" w:sz="8" w:space="0" w:color="333333"/>
-              <w:top w:val="single" w:sz="8" w:space="0" w:color="333333"/>
-            </w:tcBorders>
-            <w:shd w:val="clear" w:color="auto" w:fill="FFFFFF"/>
-            <w:tcMar>
-              <w:top w:w="0" w:type="dxa"/>
-              <w:bottom w:w="0" w:type="dxa"/>
-              <w:left w:w="0" w:type="dxa"/>
-              <w:right w:w="0" w:type="dxa"/>
-            </w:tcMar>
-            <w:vAlign w:val="center"/>
-          </w:tcPr>
-          <w:p>
-            <w:pPr>
-              <w:jc w:val="right"/>
-              <w:spacing w:after="40" w:before="40"/>
-              <w:ind w:firstLine="0" w:left="100" w:right="100"/>
-            </w:pPr>
-            <w:r xmlns:w="http://schemas.openxmlformats.org/wordprocessingml/2006/main" xmlns:wp="http://schemas.openxmlformats.org/drawingml/2006/wordprocessingDrawing" xmlns:r="http://schemas.openxmlformats.org/officeDocument/2006/relationships" xmlns:w14="http://schemas.microsoft.com/office/word/2010/wordml">
-              <w:rPr>
-                <w:rFonts w:ascii="Arial" w:hAnsi="Arial" w:eastAsia="Arial" w:cs="Arial"/>
-                <w:sz w:val="22"/>
-                <w:szCs w:val="22"/>
-                <w:color w:val="111111"/>
-              </w:rPr>
-              <w:t xml:space="preserve">392</w:t>
-            </w:r>
-          </w:p>
-        </w:tc>
-        <w:tc>
-          <w:tcPr>
-            <w:tcBorders>
-              <w:bottom w:val="single" w:sz="8" w:space="0" w:color="333333"/>
-              <w:top w:val="single" w:sz="8" w:space="0" w:color="333333"/>
-            </w:tcBorders>
-            <w:shd w:val="clear" w:color="auto" w:fill="FFFFFF"/>
-            <w:tcMar>
-              <w:top w:w="0" w:type="dxa"/>
-              <w:bottom w:w="0" w:type="dxa"/>
-              <w:left w:w="0" w:type="dxa"/>
-              <w:right w:w="0" w:type="dxa"/>
-            </w:tcMar>
-            <w:vAlign w:val="center"/>
-          </w:tcPr>
-          <w:p>
-            <w:pPr>
-              <w:jc w:val="right"/>
-              <w:spacing w:after="40" w:before="40"/>
-              <w:ind w:firstLine="0" w:left="100" w:right="100"/>
-            </w:pPr>
-            <w:r xmlns:w="http://schemas.openxmlformats.org/wordprocessingml/2006/main" xmlns:wp="http://schemas.openxmlformats.org/drawingml/2006/wordprocessingDrawing" xmlns:r="http://schemas.openxmlformats.org/officeDocument/2006/relationships" xmlns:w14="http://schemas.microsoft.com/office/word/2010/wordml">
-              <w:rPr>
-                <w:rFonts w:ascii="Arial" w:hAnsi="Arial" w:eastAsia="Arial" w:cs="Arial"/>
-                <w:sz w:val="22"/>
-                <w:szCs w:val="22"/>
-                <w:color w:val="111111"/>
-              </w:rPr>
-              <w:t xml:space="preserve">93</w:t>
+              <w:t xml:space="preserve">СОП</w:t>
+            </w:r>
+          </w:p>
+        </w:tc>
+        <w:tc>
+          <w:tcPr>
+            <w:tcBorders>
+              <w:bottom w:val="single" w:sz="8" w:space="0" w:color="333333"/>
+              <w:top w:val="single" w:sz="8" w:space="0" w:color="333333"/>
+            </w:tcBorders>
+            <w:shd w:val="clear" w:color="auto" w:fill="FFFFFF"/>
+            <w:tcMar>
+              <w:top w:w="0" w:type="dxa"/>
+              <w:bottom w:w="0" w:type="dxa"/>
+              <w:left w:w="0" w:type="dxa"/>
+              <w:right w:w="0" w:type="dxa"/>
+            </w:tcMar>
+            <w:vAlign w:val="center"/>
+          </w:tcPr>
+          <w:p>
+            <w:pPr>
+              <w:jc w:val="right"/>
+              <w:spacing w:after="40" w:before="40"/>
+              <w:ind w:firstLine="0" w:left="100" w:right="100"/>
+            </w:pPr>
+            <w:r xmlns:w="http://schemas.openxmlformats.org/wordprocessingml/2006/main" xmlns:wp="http://schemas.openxmlformats.org/drawingml/2006/wordprocessingDrawing" xmlns:r="http://schemas.openxmlformats.org/officeDocument/2006/relationships" xmlns:w14="http://schemas.microsoft.com/office/word/2010/wordml">
+              <w:rPr>
+                <w:rFonts w:ascii="Arial" w:hAnsi="Arial" w:eastAsia="Arial" w:cs="Arial"/>
+                <w:sz w:val="22"/>
+                <w:szCs w:val="22"/>
+                <w:color w:val="111111"/>
+              </w:rPr>
+              <w:t xml:space="preserve">4</w:t>
+            </w:r>
+          </w:p>
+        </w:tc>
+        <w:tc>
+          <w:tcPr>
+            <w:tcBorders>
+              <w:bottom w:val="single" w:sz="8" w:space="0" w:color="333333"/>
+              <w:top w:val="single" w:sz="8" w:space="0" w:color="333333"/>
+            </w:tcBorders>
+            <w:shd w:val="clear" w:color="auto" w:fill="FFFFFF"/>
+            <w:tcMar>
+              <w:top w:w="0" w:type="dxa"/>
+              <w:bottom w:w="0" w:type="dxa"/>
+              <w:left w:w="0" w:type="dxa"/>
+              <w:right w:w="0" w:type="dxa"/>
+            </w:tcMar>
+            <w:vAlign w:val="center"/>
+          </w:tcPr>
+          <w:p>
+            <w:pPr>
+              <w:jc w:val="right"/>
+              <w:spacing w:after="40" w:before="40"/>
+              <w:ind w:firstLine="0" w:left="100" w:right="100"/>
+            </w:pPr>
+            <w:r xmlns:w="http://schemas.openxmlformats.org/wordprocessingml/2006/main" xmlns:wp="http://schemas.openxmlformats.org/drawingml/2006/wordprocessingDrawing" xmlns:r="http://schemas.openxmlformats.org/officeDocument/2006/relationships" xmlns:w14="http://schemas.microsoft.com/office/word/2010/wordml">
+              <w:rPr>
+                <w:rFonts w:ascii="Arial" w:hAnsi="Arial" w:eastAsia="Arial" w:cs="Arial"/>
+                <w:sz w:val="22"/>
+                <w:szCs w:val="22"/>
+                <w:color w:val="111111"/>
+              </w:rPr>
+              <w:t xml:space="preserve">1</w:t>
             </w:r>
           </w:p>
         </w:tc>
@@ -720,34 +724,34 @@
         </w:trPr>
         <w:tc>
           <w:tcPr>
-            <w:vMerge w:val="restart"/>
-            <w:tcBorders>
-              <w:bottom w:val="single" w:sz="8" w:space="0" w:color="333333"/>
-              <w:top w:val="single" w:sz="8" w:space="0" w:color="333333"/>
-            </w:tcBorders>
-            <w:shd w:val="clear" w:color="auto" w:fill="FFFFFF"/>
-            <w:tcMar>
-              <w:top w:w="0" w:type="dxa"/>
-              <w:bottom w:w="0" w:type="dxa"/>
-              <w:left w:w="0" w:type="dxa"/>
-              <w:right w:w="0" w:type="dxa"/>
-            </w:tcMar>
-            <w:vAlign w:val="center"/>
-          </w:tcPr>
-          <w:p>
-            <w:pPr>
-              <w:jc w:val="right"/>
-              <w:spacing w:after="40" w:before="40"/>
-              <w:ind w:firstLine="0" w:left="100" w:right="100"/>
-            </w:pPr>
-            <w:r xmlns:w="http://schemas.openxmlformats.org/wordprocessingml/2006/main" xmlns:wp="http://schemas.openxmlformats.org/drawingml/2006/wordprocessingDrawing" xmlns:r="http://schemas.openxmlformats.org/officeDocument/2006/relationships" xmlns:w14="http://schemas.microsoft.com/office/word/2010/wordml">
-              <w:rPr>
-                <w:rFonts w:ascii="Arial" w:hAnsi="Arial" w:eastAsia="Arial" w:cs="Arial"/>
-                <w:sz w:val="22"/>
-                <w:szCs w:val="22"/>
-                <w:color w:val="111111"/>
-              </w:rPr>
-              <w:t xml:space="preserve">2017</w:t>
+            <w:vMerge/>
+            <w:tcBorders>
+              <w:bottom w:val="single" w:sz="8" w:space="0" w:color="333333"/>
+              <w:top w:val="single" w:sz="8" w:space="0" w:color="333333"/>
+            </w:tcBorders>
+            <w:shd w:val="clear" w:color="auto" w:fill="FFFFFF"/>
+            <w:tcMar>
+              <w:top w:w="0" w:type="dxa"/>
+              <w:bottom w:w="0" w:type="dxa"/>
+              <w:left w:w="0" w:type="dxa"/>
+              <w:right w:w="0" w:type="dxa"/>
+            </w:tcMar>
+            <w:vAlign w:val="center"/>
+          </w:tcPr>
+          <w:p>
+            <w:pPr>
+              <w:jc w:val="right"/>
+              <w:spacing w:after="40" w:before="40"/>
+              <w:ind w:firstLine="0" w:left="100" w:right="100"/>
+            </w:pPr>
+            <w:r xmlns:w="http://schemas.openxmlformats.org/wordprocessingml/2006/main" xmlns:wp="http://schemas.openxmlformats.org/drawingml/2006/wordprocessingDrawing" xmlns:r="http://schemas.openxmlformats.org/officeDocument/2006/relationships" xmlns:w14="http://schemas.microsoft.com/office/word/2010/wordml">
+              <w:rPr>
+                <w:rFonts w:ascii="Arial" w:hAnsi="Arial" w:eastAsia="Arial" w:cs="Arial"/>
+                <w:sz w:val="22"/>
+                <w:szCs w:val="22"/>
+                <w:color w:val="111111"/>
+              </w:rPr>
+              <w:t xml:space="preserve">2018</w:t>
             </w:r>
           </w:p>
         </w:tc>
@@ -779,103 +783,103 @@
                 <w:szCs w:val="22"/>
                 <w:color w:val="111111"/>
               </w:rPr>
-              <w:t xml:space="preserve">Общи</w:t>
-            </w:r>
-          </w:p>
-        </w:tc>
-        <w:tc>
-          <w:tcPr>
-            <w:tcBorders>
-              <w:bottom w:val="single" w:sz="8" w:space="0" w:color="333333"/>
-              <w:top w:val="single" w:sz="8" w:space="0" w:color="333333"/>
-            </w:tcBorders>
-            <w:shd w:val="clear" w:color="auto" w:fill="FFFFFF"/>
-            <w:tcMar>
-              <w:top w:w="0" w:type="dxa"/>
-              <w:bottom w:w="0" w:type="dxa"/>
-              <w:left w:w="0" w:type="dxa"/>
-              <w:right w:w="0" w:type="dxa"/>
-            </w:tcMar>
-            <w:vAlign w:val="center"/>
-          </w:tcPr>
-          <w:p>
-            <w:pPr>
-              <w:jc w:val="right"/>
-              <w:spacing w:after="40" w:before="40"/>
-              <w:ind w:firstLine="0" w:left="100" w:right="100"/>
-            </w:pPr>
-            <w:r xmlns:w="http://schemas.openxmlformats.org/wordprocessingml/2006/main" xmlns:wp="http://schemas.openxmlformats.org/drawingml/2006/wordprocessingDrawing" xmlns:r="http://schemas.openxmlformats.org/officeDocument/2006/relationships" xmlns:w14="http://schemas.microsoft.com/office/word/2010/wordml">
-              <w:rPr>
-                <w:rFonts w:ascii="Arial" w:hAnsi="Arial" w:eastAsia="Arial" w:cs="Arial"/>
-                <w:sz w:val="22"/>
-                <w:szCs w:val="22"/>
-                <w:color w:val="111111"/>
-              </w:rPr>
-              <w:t xml:space="preserve">3440</w:t>
-            </w:r>
-          </w:p>
-        </w:tc>
-        <w:tc>
-          <w:tcPr>
-            <w:tcBorders>
-              <w:bottom w:val="single" w:sz="8" w:space="0" w:color="333333"/>
-              <w:top w:val="single" w:sz="8" w:space="0" w:color="333333"/>
-            </w:tcBorders>
-            <w:shd w:val="clear" w:color="auto" w:fill="FFFFFF"/>
-            <w:tcMar>
-              <w:top w:w="0" w:type="dxa"/>
-              <w:bottom w:w="0" w:type="dxa"/>
-              <w:left w:w="0" w:type="dxa"/>
-              <w:right w:w="0" w:type="dxa"/>
-            </w:tcMar>
-            <w:vAlign w:val="center"/>
-          </w:tcPr>
-          <w:p>
-            <w:pPr>
-              <w:jc w:val="right"/>
-              <w:spacing w:after="40" w:before="40"/>
-              <w:ind w:firstLine="0" w:left="100" w:right="100"/>
-            </w:pPr>
-            <w:r xmlns:w="http://schemas.openxmlformats.org/wordprocessingml/2006/main" xmlns:wp="http://schemas.openxmlformats.org/drawingml/2006/wordprocessingDrawing" xmlns:r="http://schemas.openxmlformats.org/officeDocument/2006/relationships" xmlns:w14="http://schemas.microsoft.com/office/word/2010/wordml">
-              <w:rPr>
-                <w:rFonts w:ascii="Arial" w:hAnsi="Arial" w:eastAsia="Arial" w:cs="Arial"/>
-                <w:sz w:val="22"/>
-                <w:szCs w:val="22"/>
-                <w:color w:val="111111"/>
-              </w:rPr>
-              <w:t xml:space="preserve">6808</w:t>
-            </w:r>
-          </w:p>
-        </w:tc>
-        <w:tc>
-          <w:tcPr>
-            <w:tcBorders>
-              <w:bottom w:val="single" w:sz="8" w:space="0" w:color="333333"/>
-              <w:top w:val="single" w:sz="8" w:space="0" w:color="333333"/>
-            </w:tcBorders>
-            <w:shd w:val="clear" w:color="auto" w:fill="FFFFFF"/>
-            <w:tcMar>
-              <w:top w:w="0" w:type="dxa"/>
-              <w:bottom w:w="0" w:type="dxa"/>
-              <w:left w:w="0" w:type="dxa"/>
-              <w:right w:w="0" w:type="dxa"/>
-            </w:tcMar>
-            <w:vAlign w:val="center"/>
-          </w:tcPr>
-          <w:p>
-            <w:pPr>
-              <w:jc w:val="right"/>
-              <w:spacing w:after="40" w:before="40"/>
-              <w:ind w:firstLine="0" w:left="100" w:right="100"/>
-            </w:pPr>
-            <w:r xmlns:w="http://schemas.openxmlformats.org/wordprocessingml/2006/main" xmlns:wp="http://schemas.openxmlformats.org/drawingml/2006/wordprocessingDrawing" xmlns:r="http://schemas.openxmlformats.org/officeDocument/2006/relationships" xmlns:w14="http://schemas.microsoft.com/office/word/2010/wordml">
-              <w:rPr>
-                <w:rFonts w:ascii="Arial" w:hAnsi="Arial" w:eastAsia="Arial" w:cs="Arial"/>
-                <w:sz w:val="22"/>
-                <w:szCs w:val="22"/>
-                <w:color w:val="111111"/>
-              </w:rPr>
-              <w:t xml:space="preserve">2.0</w:t>
+              <w:t xml:space="preserve">Хронични б.</w:t>
+            </w:r>
+          </w:p>
+        </w:tc>
+        <w:tc>
+          <w:tcPr>
+            <w:tcBorders>
+              <w:bottom w:val="single" w:sz="8" w:space="0" w:color="333333"/>
+              <w:top w:val="single" w:sz="8" w:space="0" w:color="333333"/>
+            </w:tcBorders>
+            <w:shd w:val="clear" w:color="auto" w:fill="FFFFFF"/>
+            <w:tcMar>
+              <w:top w:w="0" w:type="dxa"/>
+              <w:bottom w:w="0" w:type="dxa"/>
+              <w:left w:w="0" w:type="dxa"/>
+              <w:right w:w="0" w:type="dxa"/>
+            </w:tcMar>
+            <w:vAlign w:val="center"/>
+          </w:tcPr>
+          <w:p>
+            <w:pPr>
+              <w:jc w:val="right"/>
+              <w:spacing w:after="40" w:before="40"/>
+              <w:ind w:firstLine="0" w:left="100" w:right="100"/>
+            </w:pPr>
+            <w:r xmlns:w="http://schemas.openxmlformats.org/wordprocessingml/2006/main" xmlns:wp="http://schemas.openxmlformats.org/drawingml/2006/wordprocessingDrawing" xmlns:r="http://schemas.openxmlformats.org/officeDocument/2006/relationships" xmlns:w14="http://schemas.microsoft.com/office/word/2010/wordml">
+              <w:rPr>
+                <w:rFonts w:ascii="Arial" w:hAnsi="Arial" w:eastAsia="Arial" w:cs="Arial"/>
+                <w:sz w:val="22"/>
+                <w:szCs w:val="22"/>
+                <w:color w:val="111111"/>
+              </w:rPr>
+              <w:t xml:space="preserve">207</w:t>
+            </w:r>
+          </w:p>
+        </w:tc>
+        <w:tc>
+          <w:tcPr>
+            <w:tcBorders>
+              <w:bottom w:val="single" w:sz="8" w:space="0" w:color="333333"/>
+              <w:top w:val="single" w:sz="8" w:space="0" w:color="333333"/>
+            </w:tcBorders>
+            <w:shd w:val="clear" w:color="auto" w:fill="FFFFFF"/>
+            <w:tcMar>
+              <w:top w:w="0" w:type="dxa"/>
+              <w:bottom w:w="0" w:type="dxa"/>
+              <w:left w:w="0" w:type="dxa"/>
+              <w:right w:w="0" w:type="dxa"/>
+            </w:tcMar>
+            <w:vAlign w:val="center"/>
+          </w:tcPr>
+          <w:p>
+            <w:pPr>
+              <w:jc w:val="right"/>
+              <w:spacing w:after="40" w:before="40"/>
+              <w:ind w:firstLine="0" w:left="100" w:right="100"/>
+            </w:pPr>
+            <w:r xmlns:w="http://schemas.openxmlformats.org/wordprocessingml/2006/main" xmlns:wp="http://schemas.openxmlformats.org/drawingml/2006/wordprocessingDrawing" xmlns:r="http://schemas.openxmlformats.org/officeDocument/2006/relationships" xmlns:w14="http://schemas.microsoft.com/office/word/2010/wordml">
+              <w:rPr>
+                <w:rFonts w:ascii="Arial" w:hAnsi="Arial" w:eastAsia="Arial" w:cs="Arial"/>
+                <w:sz w:val="22"/>
+                <w:szCs w:val="22"/>
+                <w:color w:val="111111"/>
+              </w:rPr>
+              <w:t xml:space="preserve">16</w:t>
+            </w:r>
+          </w:p>
+        </w:tc>
+        <w:tc>
+          <w:tcPr>
+            <w:tcBorders>
+              <w:bottom w:val="single" w:sz="8" w:space="0" w:color="333333"/>
+              <w:top w:val="single" w:sz="8" w:space="0" w:color="333333"/>
+            </w:tcBorders>
+            <w:shd w:val="clear" w:color="auto" w:fill="FFFFFF"/>
+            <w:tcMar>
+              <w:top w:w="0" w:type="dxa"/>
+              <w:bottom w:w="0" w:type="dxa"/>
+              <w:left w:w="0" w:type="dxa"/>
+              <w:right w:w="0" w:type="dxa"/>
+            </w:tcMar>
+            <w:vAlign w:val="center"/>
+          </w:tcPr>
+          <w:p>
+            <w:pPr>
+              <w:jc w:val="right"/>
+              <w:spacing w:after="40" w:before="40"/>
+              <w:ind w:firstLine="0" w:left="100" w:right="100"/>
+            </w:pPr>
+            <w:r xmlns:w="http://schemas.openxmlformats.org/wordprocessingml/2006/main" xmlns:wp="http://schemas.openxmlformats.org/drawingml/2006/wordprocessingDrawing" xmlns:r="http://schemas.openxmlformats.org/officeDocument/2006/relationships" xmlns:w14="http://schemas.microsoft.com/office/word/2010/wordml">
+              <w:rPr>
+                <w:rFonts w:ascii="Arial" w:hAnsi="Arial" w:eastAsia="Arial" w:cs="Arial"/>
+                <w:sz w:val="22"/>
+                <w:szCs w:val="22"/>
+                <w:color w:val="111111"/>
+              </w:rPr>
+              <w:t xml:space="preserve">0.1</w:t>
             </w:r>
           </w:p>
         </w:tc>
@@ -887,7 +891,7 @@
         </w:trPr>
         <w:tc>
           <w:tcPr>
-            <w:vMerge/>
+            <w:vMerge w:val="restart"/>
             <w:tcBorders>
               <w:bottom w:val="single" w:sz="8" w:space="0" w:color="333333"/>
               <w:top w:val="single" w:sz="8" w:space="0" w:color="333333"/>
@@ -946,103 +950,103 @@
                 <w:szCs w:val="22"/>
                 <w:color w:val="111111"/>
               </w:rPr>
-              <w:t xml:space="preserve">Соп</w:t>
-            </w:r>
-          </w:p>
-        </w:tc>
-        <w:tc>
-          <w:tcPr>
-            <w:tcBorders>
-              <w:bottom w:val="single" w:sz="8" w:space="0" w:color="333333"/>
-              <w:top w:val="single" w:sz="8" w:space="0" w:color="333333"/>
-            </w:tcBorders>
-            <w:shd w:val="clear" w:color="auto" w:fill="FFFFFF"/>
-            <w:tcMar>
-              <w:top w:w="0" w:type="dxa"/>
-              <w:bottom w:w="0" w:type="dxa"/>
-              <w:left w:w="0" w:type="dxa"/>
-              <w:right w:w="0" w:type="dxa"/>
-            </w:tcMar>
-            <w:vAlign w:val="center"/>
-          </w:tcPr>
-          <w:p>
-            <w:pPr>
-              <w:jc w:val="right"/>
-              <w:spacing w:after="40" w:before="40"/>
-              <w:ind w:firstLine="0" w:left="100" w:right="100"/>
-            </w:pPr>
-            <w:r xmlns:w="http://schemas.openxmlformats.org/wordprocessingml/2006/main" xmlns:wp="http://schemas.openxmlformats.org/drawingml/2006/wordprocessingDrawing" xmlns:r="http://schemas.openxmlformats.org/officeDocument/2006/relationships" xmlns:w14="http://schemas.microsoft.com/office/word/2010/wordml">
-              <w:rPr>
-                <w:rFonts w:ascii="Arial" w:hAnsi="Arial" w:eastAsia="Arial" w:cs="Arial"/>
-                <w:sz w:val="22"/>
-                <w:szCs w:val="22"/>
-                <w:color w:val="111111"/>
-              </w:rPr>
-              <w:t xml:space="preserve">9</w:t>
-            </w:r>
-          </w:p>
-        </w:tc>
-        <w:tc>
-          <w:tcPr>
-            <w:tcBorders>
-              <w:bottom w:val="single" w:sz="8" w:space="0" w:color="333333"/>
-              <w:top w:val="single" w:sz="8" w:space="0" w:color="333333"/>
-            </w:tcBorders>
-            <w:shd w:val="clear" w:color="auto" w:fill="FFFFFF"/>
-            <w:tcMar>
-              <w:top w:w="0" w:type="dxa"/>
-              <w:bottom w:w="0" w:type="dxa"/>
-              <w:left w:w="0" w:type="dxa"/>
-              <w:right w:w="0" w:type="dxa"/>
-            </w:tcMar>
-            <w:vAlign w:val="center"/>
-          </w:tcPr>
-          <w:p>
-            <w:pPr>
-              <w:jc w:val="right"/>
-              <w:spacing w:after="40" w:before="40"/>
-              <w:ind w:firstLine="0" w:left="100" w:right="100"/>
-            </w:pPr>
-            <w:r xmlns:w="http://schemas.openxmlformats.org/wordprocessingml/2006/main" xmlns:wp="http://schemas.openxmlformats.org/drawingml/2006/wordprocessingDrawing" xmlns:r="http://schemas.openxmlformats.org/officeDocument/2006/relationships" xmlns:w14="http://schemas.microsoft.com/office/word/2010/wordml">
-              <w:rPr>
-                <w:rFonts w:ascii="Arial" w:hAnsi="Arial" w:eastAsia="Arial" w:cs="Arial"/>
-                <w:sz w:val="22"/>
-                <w:szCs w:val="22"/>
-                <w:color w:val="111111"/>
-              </w:rPr>
-              <w:t xml:space="preserve">0</w:t>
-            </w:r>
-          </w:p>
-        </w:tc>
-        <w:tc>
-          <w:tcPr>
-            <w:tcBorders>
-              <w:bottom w:val="single" w:sz="8" w:space="0" w:color="333333"/>
-              <w:top w:val="single" w:sz="8" w:space="0" w:color="333333"/>
-            </w:tcBorders>
-            <w:shd w:val="clear" w:color="auto" w:fill="FFFFFF"/>
-            <w:tcMar>
-              <w:top w:w="0" w:type="dxa"/>
-              <w:bottom w:w="0" w:type="dxa"/>
-              <w:left w:w="0" w:type="dxa"/>
-              <w:right w:w="0" w:type="dxa"/>
-            </w:tcMar>
-            <w:vAlign w:val="center"/>
-          </w:tcPr>
-          <w:p>
-            <w:pPr>
-              <w:jc w:val="right"/>
-              <w:spacing w:after="40" w:before="40"/>
-              <w:ind w:firstLine="0" w:left="100" w:right="100"/>
-            </w:pPr>
-            <w:r xmlns:w="http://schemas.openxmlformats.org/wordprocessingml/2006/main" xmlns:wp="http://schemas.openxmlformats.org/drawingml/2006/wordprocessingDrawing" xmlns:r="http://schemas.openxmlformats.org/officeDocument/2006/relationships" xmlns:w14="http://schemas.microsoft.com/office/word/2010/wordml">
-              <w:rPr>
-                <w:rFonts w:ascii="Arial" w:hAnsi="Arial" w:eastAsia="Arial" w:cs="Arial"/>
-                <w:sz w:val="22"/>
-                <w:szCs w:val="22"/>
-                <w:color w:val="111111"/>
-              </w:rPr>
-              <w:t xml:space="preserve">0.0</w:t>
+              <w:t xml:space="preserve">Обща</w:t>
+            </w:r>
+          </w:p>
+        </w:tc>
+        <w:tc>
+          <w:tcPr>
+            <w:tcBorders>
+              <w:bottom w:val="single" w:sz="8" w:space="0" w:color="333333"/>
+              <w:top w:val="single" w:sz="8" w:space="0" w:color="333333"/>
+            </w:tcBorders>
+            <w:shd w:val="clear" w:color="auto" w:fill="FFFFFF"/>
+            <w:tcMar>
+              <w:top w:w="0" w:type="dxa"/>
+              <w:bottom w:w="0" w:type="dxa"/>
+              <w:left w:w="0" w:type="dxa"/>
+              <w:right w:w="0" w:type="dxa"/>
+            </w:tcMar>
+            <w:vAlign w:val="center"/>
+          </w:tcPr>
+          <w:p>
+            <w:pPr>
+              <w:jc w:val="right"/>
+              <w:spacing w:after="40" w:before="40"/>
+              <w:ind w:firstLine="0" w:left="100" w:right="100"/>
+            </w:pPr>
+            <w:r xmlns:w="http://schemas.openxmlformats.org/wordprocessingml/2006/main" xmlns:wp="http://schemas.openxmlformats.org/drawingml/2006/wordprocessingDrawing" xmlns:r="http://schemas.openxmlformats.org/officeDocument/2006/relationships" xmlns:w14="http://schemas.microsoft.com/office/word/2010/wordml">
+              <w:rPr>
+                <w:rFonts w:ascii="Arial" w:hAnsi="Arial" w:eastAsia="Arial" w:cs="Arial"/>
+                <w:sz w:val="22"/>
+                <w:szCs w:val="22"/>
+                <w:color w:val="111111"/>
+              </w:rPr>
+              <w:t xml:space="preserve">3442</w:t>
+            </w:r>
+          </w:p>
+        </w:tc>
+        <w:tc>
+          <w:tcPr>
+            <w:tcBorders>
+              <w:bottom w:val="single" w:sz="8" w:space="0" w:color="333333"/>
+              <w:top w:val="single" w:sz="8" w:space="0" w:color="333333"/>
+            </w:tcBorders>
+            <w:shd w:val="clear" w:color="auto" w:fill="FFFFFF"/>
+            <w:tcMar>
+              <w:top w:w="0" w:type="dxa"/>
+              <w:bottom w:w="0" w:type="dxa"/>
+              <w:left w:w="0" w:type="dxa"/>
+              <w:right w:w="0" w:type="dxa"/>
+            </w:tcMar>
+            <w:vAlign w:val="center"/>
+          </w:tcPr>
+          <w:p>
+            <w:pPr>
+              <w:jc w:val="right"/>
+              <w:spacing w:after="40" w:before="40"/>
+              <w:ind w:firstLine="0" w:left="100" w:right="100"/>
+            </w:pPr>
+            <w:r xmlns:w="http://schemas.openxmlformats.org/wordprocessingml/2006/main" xmlns:wp="http://schemas.openxmlformats.org/drawingml/2006/wordprocessingDrawing" xmlns:r="http://schemas.openxmlformats.org/officeDocument/2006/relationships" xmlns:w14="http://schemas.microsoft.com/office/word/2010/wordml">
+              <w:rPr>
+                <w:rFonts w:ascii="Arial" w:hAnsi="Arial" w:eastAsia="Arial" w:cs="Arial"/>
+                <w:sz w:val="22"/>
+                <w:szCs w:val="22"/>
+                <w:color w:val="111111"/>
+              </w:rPr>
+              <w:t xml:space="preserve">7030</w:t>
+            </w:r>
+          </w:p>
+        </w:tc>
+        <w:tc>
+          <w:tcPr>
+            <w:tcBorders>
+              <w:bottom w:val="single" w:sz="8" w:space="0" w:color="333333"/>
+              <w:top w:val="single" w:sz="8" w:space="0" w:color="333333"/>
+            </w:tcBorders>
+            <w:shd w:val="clear" w:color="auto" w:fill="FFFFFF"/>
+            <w:tcMar>
+              <w:top w:w="0" w:type="dxa"/>
+              <w:bottom w:w="0" w:type="dxa"/>
+              <w:left w:w="0" w:type="dxa"/>
+              <w:right w:w="0" w:type="dxa"/>
+            </w:tcMar>
+            <w:vAlign w:val="center"/>
+          </w:tcPr>
+          <w:p>
+            <w:pPr>
+              <w:jc w:val="right"/>
+              <w:spacing w:after="40" w:before="40"/>
+              <w:ind w:firstLine="0" w:left="100" w:right="100"/>
+            </w:pPr>
+            <w:r xmlns:w="http://schemas.openxmlformats.org/wordprocessingml/2006/main" xmlns:wp="http://schemas.openxmlformats.org/drawingml/2006/wordprocessingDrawing" xmlns:r="http://schemas.openxmlformats.org/officeDocument/2006/relationships" xmlns:w14="http://schemas.microsoft.com/office/word/2010/wordml">
+              <w:rPr>
+                <w:rFonts w:ascii="Arial" w:hAnsi="Arial" w:eastAsia="Arial" w:cs="Arial"/>
+                <w:sz w:val="22"/>
+                <w:szCs w:val="22"/>
+                <w:color w:val="111111"/>
+              </w:rPr>
+              <w:t xml:space="preserve">2.0</w:t>
             </w:r>
           </w:p>
         </w:tc>
@@ -1104,112 +1108,116 @@
             <w:pPr>
               <w:jc w:val="left"/>
               <w:spacing w:after="40" w:before="40"/>
-              <w:ind w:firstLine="0" w:left="100" w:right="100"/>
-            </w:pPr>
-            <w:r xmlns:w="http://schemas.openxmlformats.org/wordprocessingml/2006/main" xmlns:wp="http://schemas.openxmlformats.org/drawingml/2006/wordprocessingDrawing" xmlns:r="http://schemas.openxmlformats.org/officeDocument/2006/relationships" xmlns:w14="http://schemas.microsoft.com/office/word/2010/wordml">
-              <w:rPr>
-                <w:rFonts w:ascii="Arial" w:hAnsi="Arial" w:eastAsia="Arial" w:cs="Arial"/>
-                <w:sz w:val="22"/>
-                <w:szCs w:val="22"/>
-                <w:color w:val="111111"/>
-              </w:rPr>
-              <w:t xml:space="preserve">Хронични</w:t>
-            </w:r>
-          </w:p>
-        </w:tc>
-        <w:tc>
-          <w:tcPr>
-            <w:tcBorders>
-              <w:bottom w:val="single" w:sz="8" w:space="0" w:color="333333"/>
-              <w:top w:val="single" w:sz="8" w:space="0" w:color="333333"/>
-            </w:tcBorders>
-            <w:shd w:val="clear" w:color="auto" w:fill="FFFFFF"/>
-            <w:tcMar>
-              <w:top w:w="0" w:type="dxa"/>
-              <w:bottom w:w="0" w:type="dxa"/>
-              <w:left w:w="0" w:type="dxa"/>
-              <w:right w:w="0" w:type="dxa"/>
-            </w:tcMar>
-            <w:vAlign w:val="center"/>
-          </w:tcPr>
-          <w:p>
-            <w:pPr>
-              <w:jc w:val="right"/>
-              <w:spacing w:after="40" w:before="40"/>
-              <w:ind w:firstLine="0" w:left="100" w:right="100"/>
-            </w:pPr>
-            <w:r xmlns:w="http://schemas.openxmlformats.org/wordprocessingml/2006/main" xmlns:wp="http://schemas.openxmlformats.org/drawingml/2006/wordprocessingDrawing" xmlns:r="http://schemas.openxmlformats.org/officeDocument/2006/relationships" xmlns:w14="http://schemas.microsoft.com/office/word/2010/wordml">
-              <w:rPr>
-                <w:rFonts w:ascii="Arial" w:hAnsi="Arial" w:eastAsia="Arial" w:cs="Arial"/>
-                <w:sz w:val="22"/>
-                <w:szCs w:val="22"/>
-                <w:color w:val="111111"/>
-              </w:rPr>
-              <w:t xml:space="preserve">405</w:t>
-            </w:r>
-          </w:p>
-        </w:tc>
-        <w:tc>
-          <w:tcPr>
-            <w:tcBorders>
-              <w:bottom w:val="single" w:sz="8" w:space="0" w:color="333333"/>
-              <w:top w:val="single" w:sz="8" w:space="0" w:color="333333"/>
-            </w:tcBorders>
-            <w:shd w:val="clear" w:color="auto" w:fill="FFFFFF"/>
-            <w:tcMar>
-              <w:top w:w="0" w:type="dxa"/>
-              <w:bottom w:w="0" w:type="dxa"/>
-              <w:left w:w="0" w:type="dxa"/>
-              <w:right w:w="0" w:type="dxa"/>
-            </w:tcMar>
-            <w:vAlign w:val="center"/>
-          </w:tcPr>
-          <w:p>
-            <w:pPr>
-              <w:jc w:val="right"/>
-              <w:spacing w:after="40" w:before="40"/>
-              <w:ind w:firstLine="0" w:left="100" w:right="100"/>
-            </w:pPr>
-            <w:r xmlns:w="http://schemas.openxmlformats.org/wordprocessingml/2006/main" xmlns:wp="http://schemas.openxmlformats.org/drawingml/2006/wordprocessingDrawing" xmlns:r="http://schemas.openxmlformats.org/officeDocument/2006/relationships" xmlns:w14="http://schemas.microsoft.com/office/word/2010/wordml">
-              <w:rPr>
-                <w:rFonts w:ascii="Arial" w:hAnsi="Arial" w:eastAsia="Arial" w:cs="Arial"/>
-                <w:sz w:val="22"/>
-                <w:szCs w:val="22"/>
-                <w:color w:val="111111"/>
-              </w:rPr>
-              <w:t xml:space="preserve">87</w:t>
-            </w:r>
-          </w:p>
-        </w:tc>
-        <w:tc>
-          <w:tcPr>
-            <w:tcBorders>
-              <w:bottom w:val="single" w:sz="8" w:space="0" w:color="333333"/>
-              <w:top w:val="single" w:sz="8" w:space="0" w:color="333333"/>
-            </w:tcBorders>
-            <w:shd w:val="clear" w:color="auto" w:fill="FFFFFF"/>
-            <w:tcMar>
-              <w:top w:w="0" w:type="dxa"/>
-              <w:bottom w:w="0" w:type="dxa"/>
-              <w:left w:w="0" w:type="dxa"/>
-              <w:right w:w="0" w:type="dxa"/>
-            </w:tcMar>
-            <w:vAlign w:val="center"/>
-          </w:tcPr>
-          <w:p>
-            <w:pPr>
-              <w:jc w:val="right"/>
-              <w:spacing w:after="40" w:before="40"/>
-              <w:ind w:firstLine="0" w:left="100" w:right="100"/>
-            </w:pPr>
-            <w:r xmlns:w="http://schemas.openxmlformats.org/wordprocessingml/2006/main" xmlns:wp="http://schemas.openxmlformats.org/drawingml/2006/wordprocessingDrawing" xmlns:r="http://schemas.openxmlformats.org/officeDocument/2006/relationships" xmlns:w14="http://schemas.microsoft.com/office/word/2010/wordml">
-              <w:rPr>
-                <w:rFonts w:ascii="Arial" w:hAnsi="Arial" w:eastAsia="Arial" w:cs="Arial"/>
-                <w:sz w:val="22"/>
-                <w:szCs w:val="22"/>
-                <w:color w:val="111111"/>
-              </w:rPr>
-              <w:t xml:space="preserve">0.2</w:t>
+              <w:ind w:firstLine="0" w:left="300" w:right="100"/>
+            </w:pPr>
+            <w:r xmlns:w="http://schemas.openxmlformats.org/wordprocessingml/2006/main" xmlns:wp="http://schemas.openxmlformats.org/drawingml/2006/wordprocessingDrawing" xmlns:r="http://schemas.openxmlformats.org/officeDocument/2006/relationships" xmlns:w14="http://schemas.microsoft.com/office/word/2010/wordml">
+              <w:rPr>
+                <w:rFonts w:ascii="Arial" w:hAnsi="Arial" w:eastAsia="Arial" w:cs="Arial"/>
+                <w:i/>
+                <w:sz w:val="22"/>
+                <w:szCs w:val="22"/>
+                <w:color w:val="111111"/>
+              </w:rPr>
+              <w:t xml:space="preserve">в т.ч. социална</w:t>
+            </w:r>
+          </w:p>
+        </w:tc>
+        <w:tc>
+          <w:tcPr>
+            <w:tcBorders>
+              <w:bottom w:val="single" w:sz="8" w:space="0" w:color="333333"/>
+              <w:top w:val="single" w:sz="8" w:space="0" w:color="333333"/>
+            </w:tcBorders>
+            <w:shd w:val="clear" w:color="auto" w:fill="FFFFFF"/>
+            <w:tcMar>
+              <w:top w:w="0" w:type="dxa"/>
+              <w:bottom w:w="0" w:type="dxa"/>
+              <w:left w:w="0" w:type="dxa"/>
+              <w:right w:w="0" w:type="dxa"/>
+            </w:tcMar>
+            <w:vAlign w:val="center"/>
+          </w:tcPr>
+          <w:p>
+            <w:pPr>
+              <w:jc w:val="right"/>
+              <w:spacing w:after="40" w:before="40"/>
+              <w:ind w:firstLine="0" w:left="100" w:right="100"/>
+            </w:pPr>
+            <w:r xmlns:w="http://schemas.openxmlformats.org/wordprocessingml/2006/main" xmlns:wp="http://schemas.openxmlformats.org/drawingml/2006/wordprocessingDrawing" xmlns:r="http://schemas.openxmlformats.org/officeDocument/2006/relationships" xmlns:w14="http://schemas.microsoft.com/office/word/2010/wordml">
+              <w:rPr>
+                <w:rFonts w:ascii="Arial" w:hAnsi="Arial" w:eastAsia="Arial" w:cs="Arial"/>
+                <w:i/>
+                <w:sz w:val="22"/>
+                <w:szCs w:val="22"/>
+                <w:color w:val="111111"/>
+              </w:rPr>
+              <w:t xml:space="preserve">1039</w:t>
+            </w:r>
+          </w:p>
+        </w:tc>
+        <w:tc>
+          <w:tcPr>
+            <w:tcBorders>
+              <w:bottom w:val="single" w:sz="8" w:space="0" w:color="333333"/>
+              <w:top w:val="single" w:sz="8" w:space="0" w:color="333333"/>
+            </w:tcBorders>
+            <w:shd w:val="clear" w:color="auto" w:fill="FFFFFF"/>
+            <w:tcMar>
+              <w:top w:w="0" w:type="dxa"/>
+              <w:bottom w:w="0" w:type="dxa"/>
+              <w:left w:w="0" w:type="dxa"/>
+              <w:right w:w="0" w:type="dxa"/>
+            </w:tcMar>
+            <w:vAlign w:val="center"/>
+          </w:tcPr>
+          <w:p>
+            <w:pPr>
+              <w:jc w:val="right"/>
+              <w:spacing w:after="40" w:before="40"/>
+              <w:ind w:firstLine="0" w:left="100" w:right="100"/>
+            </w:pPr>
+            <w:r xmlns:w="http://schemas.openxmlformats.org/wordprocessingml/2006/main" xmlns:wp="http://schemas.openxmlformats.org/drawingml/2006/wordprocessingDrawing" xmlns:r="http://schemas.openxmlformats.org/officeDocument/2006/relationships" xmlns:w14="http://schemas.microsoft.com/office/word/2010/wordml">
+              <w:rPr>
+                <w:rFonts w:ascii="Arial" w:hAnsi="Arial" w:eastAsia="Arial" w:cs="Arial"/>
+                <w:i/>
+                <w:sz w:val="22"/>
+                <w:szCs w:val="22"/>
+                <w:color w:val="111111"/>
+              </w:rPr>
+              <w:t xml:space="preserve">544</w:t>
+            </w:r>
+          </w:p>
+        </w:tc>
+        <w:tc>
+          <w:tcPr>
+            <w:tcBorders>
+              <w:bottom w:val="single" w:sz="8" w:space="0" w:color="333333"/>
+              <w:top w:val="single" w:sz="8" w:space="0" w:color="333333"/>
+            </w:tcBorders>
+            <w:shd w:val="clear" w:color="auto" w:fill="FFFFFF"/>
+            <w:tcMar>
+              <w:top w:w="0" w:type="dxa"/>
+              <w:bottom w:w="0" w:type="dxa"/>
+              <w:left w:w="0" w:type="dxa"/>
+              <w:right w:w="0" w:type="dxa"/>
+            </w:tcMar>
+            <w:vAlign w:val="center"/>
+          </w:tcPr>
+          <w:p>
+            <w:pPr>
+              <w:jc w:val="right"/>
+              <w:spacing w:after="40" w:before="40"/>
+              <w:ind w:firstLine="0" w:left="100" w:right="100"/>
+            </w:pPr>
+            <w:r xmlns:w="http://schemas.openxmlformats.org/wordprocessingml/2006/main" xmlns:wp="http://schemas.openxmlformats.org/drawingml/2006/wordprocessingDrawing" xmlns:r="http://schemas.openxmlformats.org/officeDocument/2006/relationships" xmlns:w14="http://schemas.microsoft.com/office/word/2010/wordml">
+              <w:rPr>
+                <w:rFonts w:ascii="Arial" w:hAnsi="Arial" w:eastAsia="Arial" w:cs="Arial"/>
+                <w:i/>
+                <w:sz w:val="22"/>
+                <w:szCs w:val="22"/>
+                <w:color w:val="111111"/>
+              </w:rPr>
+              <w:t xml:space="preserve">0.5</w:t>
             </w:r>
           </w:p>
         </w:tc>
@@ -1221,34 +1229,34 @@
         </w:trPr>
         <w:tc>
           <w:tcPr>
-            <w:vMerge w:val="restart"/>
-            <w:tcBorders>
-              <w:bottom w:val="single" w:sz="8" w:space="0" w:color="333333"/>
-              <w:top w:val="single" w:sz="8" w:space="0" w:color="333333"/>
-            </w:tcBorders>
-            <w:shd w:val="clear" w:color="auto" w:fill="FFFFFF"/>
-            <w:tcMar>
-              <w:top w:w="0" w:type="dxa"/>
-              <w:bottom w:w="0" w:type="dxa"/>
-              <w:left w:w="0" w:type="dxa"/>
-              <w:right w:w="0" w:type="dxa"/>
-            </w:tcMar>
-            <w:vAlign w:val="center"/>
-          </w:tcPr>
-          <w:p>
-            <w:pPr>
-              <w:jc w:val="right"/>
-              <w:spacing w:after="40" w:before="40"/>
-              <w:ind w:firstLine="0" w:left="100" w:right="100"/>
-            </w:pPr>
-            <w:r xmlns:w="http://schemas.openxmlformats.org/wordprocessingml/2006/main" xmlns:wp="http://schemas.openxmlformats.org/drawingml/2006/wordprocessingDrawing" xmlns:r="http://schemas.openxmlformats.org/officeDocument/2006/relationships" xmlns:w14="http://schemas.microsoft.com/office/word/2010/wordml">
-              <w:rPr>
-                <w:rFonts w:ascii="Arial" w:hAnsi="Arial" w:eastAsia="Arial" w:cs="Arial"/>
-                <w:sz w:val="22"/>
-                <w:szCs w:val="22"/>
-                <w:color w:val="111111"/>
-              </w:rPr>
-              <w:t xml:space="preserve">2018</w:t>
+            <w:vMerge/>
+            <w:tcBorders>
+              <w:bottom w:val="single" w:sz="8" w:space="0" w:color="333333"/>
+              <w:top w:val="single" w:sz="8" w:space="0" w:color="333333"/>
+            </w:tcBorders>
+            <w:shd w:val="clear" w:color="auto" w:fill="FFFFFF"/>
+            <w:tcMar>
+              <w:top w:w="0" w:type="dxa"/>
+              <w:bottom w:w="0" w:type="dxa"/>
+              <w:left w:w="0" w:type="dxa"/>
+              <w:right w:w="0" w:type="dxa"/>
+            </w:tcMar>
+            <w:vAlign w:val="center"/>
+          </w:tcPr>
+          <w:p>
+            <w:pPr>
+              <w:jc w:val="right"/>
+              <w:spacing w:after="40" w:before="40"/>
+              <w:ind w:firstLine="0" w:left="100" w:right="100"/>
+            </w:pPr>
+            <w:r xmlns:w="http://schemas.openxmlformats.org/wordprocessingml/2006/main" xmlns:wp="http://schemas.openxmlformats.org/drawingml/2006/wordprocessingDrawing" xmlns:r="http://schemas.openxmlformats.org/officeDocument/2006/relationships" xmlns:w14="http://schemas.microsoft.com/office/word/2010/wordml">
+              <w:rPr>
+                <w:rFonts w:ascii="Arial" w:hAnsi="Arial" w:eastAsia="Arial" w:cs="Arial"/>
+                <w:sz w:val="22"/>
+                <w:szCs w:val="22"/>
+                <w:color w:val="111111"/>
+              </w:rPr>
+              <w:t xml:space="preserve">2017</w:t>
             </w:r>
           </w:p>
         </w:tc>
@@ -1280,103 +1288,103 @@
                 <w:szCs w:val="22"/>
                 <w:color w:val="111111"/>
               </w:rPr>
-              <w:t xml:space="preserve">Общи</w:t>
-            </w:r>
-          </w:p>
-        </w:tc>
-        <w:tc>
-          <w:tcPr>
-            <w:tcBorders>
-              <w:bottom w:val="single" w:sz="8" w:space="0" w:color="333333"/>
-              <w:top w:val="single" w:sz="8" w:space="0" w:color="333333"/>
-            </w:tcBorders>
-            <w:shd w:val="clear" w:color="auto" w:fill="FFFFFF"/>
-            <w:tcMar>
-              <w:top w:w="0" w:type="dxa"/>
-              <w:bottom w:w="0" w:type="dxa"/>
-              <w:left w:w="0" w:type="dxa"/>
-              <w:right w:w="0" w:type="dxa"/>
-            </w:tcMar>
-            <w:vAlign w:val="center"/>
-          </w:tcPr>
-          <w:p>
-            <w:pPr>
-              <w:jc w:val="right"/>
-              <w:spacing w:after="40" w:before="40"/>
-              <w:ind w:firstLine="0" w:left="100" w:right="100"/>
-            </w:pPr>
-            <w:r xmlns:w="http://schemas.openxmlformats.org/wordprocessingml/2006/main" xmlns:wp="http://schemas.openxmlformats.org/drawingml/2006/wordprocessingDrawing" xmlns:r="http://schemas.openxmlformats.org/officeDocument/2006/relationships" xmlns:w14="http://schemas.microsoft.com/office/word/2010/wordml">
-              <w:rPr>
-                <w:rFonts w:ascii="Arial" w:hAnsi="Arial" w:eastAsia="Arial" w:cs="Arial"/>
-                <w:sz w:val="22"/>
-                <w:szCs w:val="22"/>
-                <w:color w:val="111111"/>
-              </w:rPr>
-              <w:t xml:space="preserve">1949</w:t>
-            </w:r>
-          </w:p>
-        </w:tc>
-        <w:tc>
-          <w:tcPr>
-            <w:tcBorders>
-              <w:bottom w:val="single" w:sz="8" w:space="0" w:color="333333"/>
-              <w:top w:val="single" w:sz="8" w:space="0" w:color="333333"/>
-            </w:tcBorders>
-            <w:shd w:val="clear" w:color="auto" w:fill="FFFFFF"/>
-            <w:tcMar>
-              <w:top w:w="0" w:type="dxa"/>
-              <w:bottom w:w="0" w:type="dxa"/>
-              <w:left w:w="0" w:type="dxa"/>
-              <w:right w:w="0" w:type="dxa"/>
-            </w:tcMar>
-            <w:vAlign w:val="center"/>
-          </w:tcPr>
-          <w:p>
-            <w:pPr>
-              <w:jc w:val="right"/>
-              <w:spacing w:after="40" w:before="40"/>
-              <w:ind w:firstLine="0" w:left="100" w:right="100"/>
-            </w:pPr>
-            <w:r xmlns:w="http://schemas.openxmlformats.org/wordprocessingml/2006/main" xmlns:wp="http://schemas.openxmlformats.org/drawingml/2006/wordprocessingDrawing" xmlns:r="http://schemas.openxmlformats.org/officeDocument/2006/relationships" xmlns:w14="http://schemas.microsoft.com/office/word/2010/wordml">
-              <w:rPr>
-                <w:rFonts w:ascii="Arial" w:hAnsi="Arial" w:eastAsia="Arial" w:cs="Arial"/>
-                <w:sz w:val="22"/>
-                <w:szCs w:val="22"/>
-                <w:color w:val="111111"/>
-              </w:rPr>
-              <w:t xml:space="preserve">3882</w:t>
-            </w:r>
-          </w:p>
-        </w:tc>
-        <w:tc>
-          <w:tcPr>
-            <w:tcBorders>
-              <w:bottom w:val="single" w:sz="8" w:space="0" w:color="333333"/>
-              <w:top w:val="single" w:sz="8" w:space="0" w:color="333333"/>
-            </w:tcBorders>
-            <w:shd w:val="clear" w:color="auto" w:fill="FFFFFF"/>
-            <w:tcMar>
-              <w:top w:w="0" w:type="dxa"/>
-              <w:bottom w:w="0" w:type="dxa"/>
-              <w:left w:w="0" w:type="dxa"/>
-              <w:right w:w="0" w:type="dxa"/>
-            </w:tcMar>
-            <w:vAlign w:val="center"/>
-          </w:tcPr>
-          <w:p>
-            <w:pPr>
-              <w:jc w:val="right"/>
-              <w:spacing w:after="40" w:before="40"/>
-              <w:ind w:firstLine="0" w:left="100" w:right="100"/>
-            </w:pPr>
-            <w:r xmlns:w="http://schemas.openxmlformats.org/wordprocessingml/2006/main" xmlns:wp="http://schemas.openxmlformats.org/drawingml/2006/wordprocessingDrawing" xmlns:r="http://schemas.openxmlformats.org/officeDocument/2006/relationships" xmlns:w14="http://schemas.microsoft.com/office/word/2010/wordml">
-              <w:rPr>
-                <w:rFonts w:ascii="Arial" w:hAnsi="Arial" w:eastAsia="Arial" w:cs="Arial"/>
-                <w:sz w:val="22"/>
-                <w:szCs w:val="22"/>
-                <w:color w:val="111111"/>
-              </w:rPr>
-              <w:t xml:space="preserve">2.0</w:t>
+              <w:t xml:space="preserve">СОП</w:t>
+            </w:r>
+          </w:p>
+        </w:tc>
+        <w:tc>
+          <w:tcPr>
+            <w:tcBorders>
+              <w:bottom w:val="single" w:sz="8" w:space="0" w:color="333333"/>
+              <w:top w:val="single" w:sz="8" w:space="0" w:color="333333"/>
+            </w:tcBorders>
+            <w:shd w:val="clear" w:color="auto" w:fill="FFFFFF"/>
+            <w:tcMar>
+              <w:top w:w="0" w:type="dxa"/>
+              <w:bottom w:w="0" w:type="dxa"/>
+              <w:left w:w="0" w:type="dxa"/>
+              <w:right w:w="0" w:type="dxa"/>
+            </w:tcMar>
+            <w:vAlign w:val="center"/>
+          </w:tcPr>
+          <w:p>
+            <w:pPr>
+              <w:jc w:val="right"/>
+              <w:spacing w:after="40" w:before="40"/>
+              <w:ind w:firstLine="0" w:left="100" w:right="100"/>
+            </w:pPr>
+            <w:r xmlns:w="http://schemas.openxmlformats.org/wordprocessingml/2006/main" xmlns:wp="http://schemas.openxmlformats.org/drawingml/2006/wordprocessingDrawing" xmlns:r="http://schemas.openxmlformats.org/officeDocument/2006/relationships" xmlns:w14="http://schemas.microsoft.com/office/word/2010/wordml">
+              <w:rPr>
+                <w:rFonts w:ascii="Arial" w:hAnsi="Arial" w:eastAsia="Arial" w:cs="Arial"/>
+                <w:sz w:val="22"/>
+                <w:szCs w:val="22"/>
+                <w:color w:val="111111"/>
+              </w:rPr>
+              <w:t xml:space="preserve">9</w:t>
+            </w:r>
+          </w:p>
+        </w:tc>
+        <w:tc>
+          <w:tcPr>
+            <w:tcBorders>
+              <w:bottom w:val="single" w:sz="8" w:space="0" w:color="333333"/>
+              <w:top w:val="single" w:sz="8" w:space="0" w:color="333333"/>
+            </w:tcBorders>
+            <w:shd w:val="clear" w:color="auto" w:fill="FFFFFF"/>
+            <w:tcMar>
+              <w:top w:w="0" w:type="dxa"/>
+              <w:bottom w:w="0" w:type="dxa"/>
+              <w:left w:w="0" w:type="dxa"/>
+              <w:right w:w="0" w:type="dxa"/>
+            </w:tcMar>
+            <w:vAlign w:val="center"/>
+          </w:tcPr>
+          <w:p>
+            <w:pPr>
+              <w:jc w:val="right"/>
+              <w:spacing w:after="40" w:before="40"/>
+              <w:ind w:firstLine="0" w:left="100" w:right="100"/>
+            </w:pPr>
+            <w:r xmlns:w="http://schemas.openxmlformats.org/wordprocessingml/2006/main" xmlns:wp="http://schemas.openxmlformats.org/drawingml/2006/wordprocessingDrawing" xmlns:r="http://schemas.openxmlformats.org/officeDocument/2006/relationships" xmlns:w14="http://schemas.microsoft.com/office/word/2010/wordml">
+              <w:rPr>
+                <w:rFonts w:ascii="Arial" w:hAnsi="Arial" w:eastAsia="Arial" w:cs="Arial"/>
+                <w:sz w:val="22"/>
+                <w:szCs w:val="22"/>
+                <w:color w:val="111111"/>
+              </w:rPr>
+              <w:t xml:space="preserve">0</w:t>
+            </w:r>
+          </w:p>
+        </w:tc>
+        <w:tc>
+          <w:tcPr>
+            <w:tcBorders>
+              <w:bottom w:val="single" w:sz="8" w:space="0" w:color="333333"/>
+              <w:top w:val="single" w:sz="8" w:space="0" w:color="333333"/>
+            </w:tcBorders>
+            <w:shd w:val="clear" w:color="auto" w:fill="FFFFFF"/>
+            <w:tcMar>
+              <w:top w:w="0" w:type="dxa"/>
+              <w:bottom w:w="0" w:type="dxa"/>
+              <w:left w:w="0" w:type="dxa"/>
+              <w:right w:w="0" w:type="dxa"/>
+            </w:tcMar>
+            <w:vAlign w:val="center"/>
+          </w:tcPr>
+          <w:p>
+            <w:pPr>
+              <w:jc w:val="right"/>
+              <w:spacing w:after="40" w:before="40"/>
+              <w:ind w:firstLine="0" w:left="100" w:right="100"/>
+            </w:pPr>
+            <w:r xmlns:w="http://schemas.openxmlformats.org/wordprocessingml/2006/main" xmlns:wp="http://schemas.openxmlformats.org/drawingml/2006/wordprocessingDrawing" xmlns:r="http://schemas.openxmlformats.org/officeDocument/2006/relationships" xmlns:w14="http://schemas.microsoft.com/office/word/2010/wordml">
+              <w:rPr>
+                <w:rFonts w:ascii="Arial" w:hAnsi="Arial" w:eastAsia="Arial" w:cs="Arial"/>
+                <w:sz w:val="22"/>
+                <w:szCs w:val="22"/>
+                <w:color w:val="111111"/>
+              </w:rPr>
+              <w:t xml:space="preserve">0.0</w:t>
             </w:r>
           </w:p>
         </w:tc>
@@ -1415,7 +1423,7 @@
                 <w:szCs w:val="22"/>
                 <w:color w:val="111111"/>
               </w:rPr>
-              <w:t xml:space="preserve">2018</w:t>
+              <w:t xml:space="preserve">2017</w:t>
             </w:r>
           </w:p>
         </w:tc>
@@ -1447,71 +1455,71 @@
                 <w:szCs w:val="22"/>
                 <w:color w:val="111111"/>
               </w:rPr>
-              <w:t xml:space="preserve">Соп</w:t>
-            </w:r>
-          </w:p>
-        </w:tc>
-        <w:tc>
-          <w:tcPr>
-            <w:tcBorders>
-              <w:bottom w:val="single" w:sz="8" w:space="0" w:color="333333"/>
-              <w:top w:val="single" w:sz="8" w:space="0" w:color="333333"/>
-            </w:tcBorders>
-            <w:shd w:val="clear" w:color="auto" w:fill="FFFFFF"/>
-            <w:tcMar>
-              <w:top w:w="0" w:type="dxa"/>
-              <w:bottom w:w="0" w:type="dxa"/>
-              <w:left w:w="0" w:type="dxa"/>
-              <w:right w:w="0" w:type="dxa"/>
-            </w:tcMar>
-            <w:vAlign w:val="center"/>
-          </w:tcPr>
-          <w:p>
-            <w:pPr>
-              <w:jc w:val="right"/>
-              <w:spacing w:after="40" w:before="40"/>
-              <w:ind w:firstLine="0" w:left="100" w:right="100"/>
-            </w:pPr>
-            <w:r xmlns:w="http://schemas.openxmlformats.org/wordprocessingml/2006/main" xmlns:wp="http://schemas.openxmlformats.org/drawingml/2006/wordprocessingDrawing" xmlns:r="http://schemas.openxmlformats.org/officeDocument/2006/relationships" xmlns:w14="http://schemas.microsoft.com/office/word/2010/wordml">
-              <w:rPr>
-                <w:rFonts w:ascii="Arial" w:hAnsi="Arial" w:eastAsia="Arial" w:cs="Arial"/>
-                <w:sz w:val="22"/>
-                <w:szCs w:val="22"/>
-                <w:color w:val="111111"/>
-              </w:rPr>
-              <w:t xml:space="preserve">4</w:t>
-            </w:r>
-          </w:p>
-        </w:tc>
-        <w:tc>
-          <w:tcPr>
-            <w:tcBorders>
-              <w:bottom w:val="single" w:sz="8" w:space="0" w:color="333333"/>
-              <w:top w:val="single" w:sz="8" w:space="0" w:color="333333"/>
-            </w:tcBorders>
-            <w:shd w:val="clear" w:color="auto" w:fill="FFFFFF"/>
-            <w:tcMar>
-              <w:top w:w="0" w:type="dxa"/>
-              <w:bottom w:w="0" w:type="dxa"/>
-              <w:left w:w="0" w:type="dxa"/>
-              <w:right w:w="0" w:type="dxa"/>
-            </w:tcMar>
-            <w:vAlign w:val="center"/>
-          </w:tcPr>
-          <w:p>
-            <w:pPr>
-              <w:jc w:val="right"/>
-              <w:spacing w:after="40" w:before="40"/>
-              <w:ind w:firstLine="0" w:left="100" w:right="100"/>
-            </w:pPr>
-            <w:r xmlns:w="http://schemas.openxmlformats.org/wordprocessingml/2006/main" xmlns:wp="http://schemas.openxmlformats.org/drawingml/2006/wordprocessingDrawing" xmlns:r="http://schemas.openxmlformats.org/officeDocument/2006/relationships" xmlns:w14="http://schemas.microsoft.com/office/word/2010/wordml">
-              <w:rPr>
-                <w:rFonts w:ascii="Arial" w:hAnsi="Arial" w:eastAsia="Arial" w:cs="Arial"/>
-                <w:sz w:val="22"/>
-                <w:szCs w:val="22"/>
-                <w:color w:val="111111"/>
-              </w:rPr>
-              <w:t xml:space="preserve">1</w:t>
+              <w:t xml:space="preserve">Хронични б.</w:t>
+            </w:r>
+          </w:p>
+        </w:tc>
+        <w:tc>
+          <w:tcPr>
+            <w:tcBorders>
+              <w:bottom w:val="single" w:sz="8" w:space="0" w:color="333333"/>
+              <w:top w:val="single" w:sz="8" w:space="0" w:color="333333"/>
+            </w:tcBorders>
+            <w:shd w:val="clear" w:color="auto" w:fill="FFFFFF"/>
+            <w:tcMar>
+              <w:top w:w="0" w:type="dxa"/>
+              <w:bottom w:w="0" w:type="dxa"/>
+              <w:left w:w="0" w:type="dxa"/>
+              <w:right w:w="0" w:type="dxa"/>
+            </w:tcMar>
+            <w:vAlign w:val="center"/>
+          </w:tcPr>
+          <w:p>
+            <w:pPr>
+              <w:jc w:val="right"/>
+              <w:spacing w:after="40" w:before="40"/>
+              <w:ind w:firstLine="0" w:left="100" w:right="100"/>
+            </w:pPr>
+            <w:r xmlns:w="http://schemas.openxmlformats.org/wordprocessingml/2006/main" xmlns:wp="http://schemas.openxmlformats.org/drawingml/2006/wordprocessingDrawing" xmlns:r="http://schemas.openxmlformats.org/officeDocument/2006/relationships" xmlns:w14="http://schemas.microsoft.com/office/word/2010/wordml">
+              <w:rPr>
+                <w:rFonts w:ascii="Arial" w:hAnsi="Arial" w:eastAsia="Arial" w:cs="Arial"/>
+                <w:sz w:val="22"/>
+                <w:szCs w:val="22"/>
+                <w:color w:val="111111"/>
+              </w:rPr>
+              <w:t xml:space="preserve">406</w:t>
+            </w:r>
+          </w:p>
+        </w:tc>
+        <w:tc>
+          <w:tcPr>
+            <w:tcBorders>
+              <w:bottom w:val="single" w:sz="8" w:space="0" w:color="333333"/>
+              <w:top w:val="single" w:sz="8" w:space="0" w:color="333333"/>
+            </w:tcBorders>
+            <w:shd w:val="clear" w:color="auto" w:fill="FFFFFF"/>
+            <w:tcMar>
+              <w:top w:w="0" w:type="dxa"/>
+              <w:bottom w:w="0" w:type="dxa"/>
+              <w:left w:w="0" w:type="dxa"/>
+              <w:right w:w="0" w:type="dxa"/>
+            </w:tcMar>
+            <w:vAlign w:val="center"/>
+          </w:tcPr>
+          <w:p>
+            <w:pPr>
+              <w:jc w:val="right"/>
+              <w:spacing w:after="40" w:before="40"/>
+              <w:ind w:firstLine="0" w:left="100" w:right="100"/>
+            </w:pPr>
+            <w:r xmlns:w="http://schemas.openxmlformats.org/wordprocessingml/2006/main" xmlns:wp="http://schemas.openxmlformats.org/drawingml/2006/wordprocessingDrawing" xmlns:r="http://schemas.openxmlformats.org/officeDocument/2006/relationships" xmlns:w14="http://schemas.microsoft.com/office/word/2010/wordml">
+              <w:rPr>
+                <w:rFonts w:ascii="Arial" w:hAnsi="Arial" w:eastAsia="Arial" w:cs="Arial"/>
+                <w:sz w:val="22"/>
+                <w:szCs w:val="22"/>
+                <w:color w:val="111111"/>
+              </w:rPr>
+              <w:t xml:space="preserve">93</w:t>
             </w:r>
           </w:p>
         </w:tc>
@@ -1555,6 +1563,173 @@
         </w:trPr>
         <w:tc>
           <w:tcPr>
+            <w:vMerge w:val="restart"/>
+            <w:tcBorders>
+              <w:bottom w:val="single" w:sz="8" w:space="0" w:color="333333"/>
+              <w:top w:val="single" w:sz="8" w:space="0" w:color="333333"/>
+            </w:tcBorders>
+            <w:shd w:val="clear" w:color="auto" w:fill="FFFFFF"/>
+            <w:tcMar>
+              <w:top w:w="0" w:type="dxa"/>
+              <w:bottom w:w="0" w:type="dxa"/>
+              <w:left w:w="0" w:type="dxa"/>
+              <w:right w:w="0" w:type="dxa"/>
+            </w:tcMar>
+            <w:vAlign w:val="center"/>
+          </w:tcPr>
+          <w:p>
+            <w:pPr>
+              <w:jc w:val="right"/>
+              <w:spacing w:after="40" w:before="40"/>
+              <w:ind w:firstLine="0" w:left="100" w:right="100"/>
+            </w:pPr>
+            <w:r xmlns:w="http://schemas.openxmlformats.org/wordprocessingml/2006/main" xmlns:wp="http://schemas.openxmlformats.org/drawingml/2006/wordprocessingDrawing" xmlns:r="http://schemas.openxmlformats.org/officeDocument/2006/relationships" xmlns:w14="http://schemas.microsoft.com/office/word/2010/wordml">
+              <w:rPr>
+                <w:rFonts w:ascii="Arial" w:hAnsi="Arial" w:eastAsia="Arial" w:cs="Arial"/>
+                <w:sz w:val="22"/>
+                <w:szCs w:val="22"/>
+                <w:color w:val="111111"/>
+              </w:rPr>
+              <w:t xml:space="preserve">2016</w:t>
+            </w:r>
+          </w:p>
+        </w:tc>
+        <w:tc>
+          <w:tcPr>
+            <w:tcBorders>
+              <w:bottom w:val="single" w:sz="8" w:space="0" w:color="333333"/>
+              <w:top w:val="single" w:sz="8" w:space="0" w:color="333333"/>
+            </w:tcBorders>
+            <w:shd w:val="clear" w:color="auto" w:fill="FFFFFF"/>
+            <w:tcMar>
+              <w:top w:w="0" w:type="dxa"/>
+              <w:bottom w:w="0" w:type="dxa"/>
+              <w:left w:w="0" w:type="dxa"/>
+              <w:right w:w="0" w:type="dxa"/>
+            </w:tcMar>
+            <w:vAlign w:val="center"/>
+          </w:tcPr>
+          <w:p>
+            <w:pPr>
+              <w:jc w:val="left"/>
+              <w:spacing w:after="40" w:before="40"/>
+              <w:ind w:firstLine="0" w:left="100" w:right="100"/>
+            </w:pPr>
+            <w:r xmlns:w="http://schemas.openxmlformats.org/wordprocessingml/2006/main" xmlns:wp="http://schemas.openxmlformats.org/drawingml/2006/wordprocessingDrawing" xmlns:r="http://schemas.openxmlformats.org/officeDocument/2006/relationships" xmlns:w14="http://schemas.microsoft.com/office/word/2010/wordml">
+              <w:rPr>
+                <w:rFonts w:ascii="Arial" w:hAnsi="Arial" w:eastAsia="Arial" w:cs="Arial"/>
+                <w:sz w:val="22"/>
+                <w:szCs w:val="22"/>
+                <w:color w:val="111111"/>
+              </w:rPr>
+              <w:t xml:space="preserve">Обща</w:t>
+            </w:r>
+          </w:p>
+        </w:tc>
+        <w:tc>
+          <w:tcPr>
+            <w:tcBorders>
+              <w:bottom w:val="single" w:sz="8" w:space="0" w:color="333333"/>
+              <w:top w:val="single" w:sz="8" w:space="0" w:color="333333"/>
+            </w:tcBorders>
+            <w:shd w:val="clear" w:color="auto" w:fill="FFFFFF"/>
+            <w:tcMar>
+              <w:top w:w="0" w:type="dxa"/>
+              <w:bottom w:w="0" w:type="dxa"/>
+              <w:left w:w="0" w:type="dxa"/>
+              <w:right w:w="0" w:type="dxa"/>
+            </w:tcMar>
+            <w:vAlign w:val="center"/>
+          </w:tcPr>
+          <w:p>
+            <w:pPr>
+              <w:jc w:val="right"/>
+              <w:spacing w:after="40" w:before="40"/>
+              <w:ind w:firstLine="0" w:left="100" w:right="100"/>
+            </w:pPr>
+            <w:r xmlns:w="http://schemas.openxmlformats.org/wordprocessingml/2006/main" xmlns:wp="http://schemas.openxmlformats.org/drawingml/2006/wordprocessingDrawing" xmlns:r="http://schemas.openxmlformats.org/officeDocument/2006/relationships" xmlns:w14="http://schemas.microsoft.com/office/word/2010/wordml">
+              <w:rPr>
+                <w:rFonts w:ascii="Arial" w:hAnsi="Arial" w:eastAsia="Arial" w:cs="Arial"/>
+                <w:sz w:val="22"/>
+                <w:szCs w:val="22"/>
+                <w:color w:val="111111"/>
+              </w:rPr>
+              <w:t xml:space="preserve">3487</w:t>
+            </w:r>
+          </w:p>
+        </w:tc>
+        <w:tc>
+          <w:tcPr>
+            <w:tcBorders>
+              <w:bottom w:val="single" w:sz="8" w:space="0" w:color="333333"/>
+              <w:top w:val="single" w:sz="8" w:space="0" w:color="333333"/>
+            </w:tcBorders>
+            <w:shd w:val="clear" w:color="auto" w:fill="FFFFFF"/>
+            <w:tcMar>
+              <w:top w:w="0" w:type="dxa"/>
+              <w:bottom w:w="0" w:type="dxa"/>
+              <w:left w:w="0" w:type="dxa"/>
+              <w:right w:w="0" w:type="dxa"/>
+            </w:tcMar>
+            <w:vAlign w:val="center"/>
+          </w:tcPr>
+          <w:p>
+            <w:pPr>
+              <w:jc w:val="right"/>
+              <w:spacing w:after="40" w:before="40"/>
+              <w:ind w:firstLine="0" w:left="100" w:right="100"/>
+            </w:pPr>
+            <w:r xmlns:w="http://schemas.openxmlformats.org/wordprocessingml/2006/main" xmlns:wp="http://schemas.openxmlformats.org/drawingml/2006/wordprocessingDrawing" xmlns:r="http://schemas.openxmlformats.org/officeDocument/2006/relationships" xmlns:w14="http://schemas.microsoft.com/office/word/2010/wordml">
+              <w:rPr>
+                <w:rFonts w:ascii="Arial" w:hAnsi="Arial" w:eastAsia="Arial" w:cs="Arial"/>
+                <w:sz w:val="22"/>
+                <w:szCs w:val="22"/>
+                <w:color w:val="111111"/>
+              </w:rPr>
+              <w:t xml:space="preserve">5282</w:t>
+            </w:r>
+          </w:p>
+        </w:tc>
+        <w:tc>
+          <w:tcPr>
+            <w:tcBorders>
+              <w:bottom w:val="single" w:sz="8" w:space="0" w:color="333333"/>
+              <w:top w:val="single" w:sz="8" w:space="0" w:color="333333"/>
+            </w:tcBorders>
+            <w:shd w:val="clear" w:color="auto" w:fill="FFFFFF"/>
+            <w:tcMar>
+              <w:top w:w="0" w:type="dxa"/>
+              <w:bottom w:w="0" w:type="dxa"/>
+              <w:left w:w="0" w:type="dxa"/>
+              <w:right w:w="0" w:type="dxa"/>
+            </w:tcMar>
+            <w:vAlign w:val="center"/>
+          </w:tcPr>
+          <w:p>
+            <w:pPr>
+              <w:jc w:val="right"/>
+              <w:spacing w:after="40" w:before="40"/>
+              <w:ind w:firstLine="0" w:left="100" w:right="100"/>
+            </w:pPr>
+            <w:r xmlns:w="http://schemas.openxmlformats.org/wordprocessingml/2006/main" xmlns:wp="http://schemas.openxmlformats.org/drawingml/2006/wordprocessingDrawing" xmlns:r="http://schemas.openxmlformats.org/officeDocument/2006/relationships" xmlns:w14="http://schemas.microsoft.com/office/word/2010/wordml">
+              <w:rPr>
+                <w:rFonts w:ascii="Arial" w:hAnsi="Arial" w:eastAsia="Arial" w:cs="Arial"/>
+                <w:sz w:val="22"/>
+                <w:szCs w:val="22"/>
+                <w:color w:val="111111"/>
+              </w:rPr>
+              <w:t xml:space="preserve">1.5</w:t>
+            </w:r>
+          </w:p>
+        </w:tc>
+      </w:tr>
+      <w:tr>
+        <w:trPr>
+          <w:cantSplit/>
+          <w:trHeight w:val="360"/>
+        </w:trPr>
+        <w:tc>
+          <w:tcPr>
             <w:vMerge/>
             <w:tcBorders>
               <w:bottom w:val="single" w:sz="8" w:space="0" w:color="333333"/>
@@ -1582,7 +1757,7 @@
                 <w:szCs w:val="22"/>
                 <w:color w:val="111111"/>
               </w:rPr>
-              <w:t xml:space="preserve">2018</w:t>
+              <w:t xml:space="preserve">2016</w:t>
             </w:r>
           </w:p>
         </w:tc>
@@ -1605,112 +1780,450 @@
             <w:pPr>
               <w:jc w:val="left"/>
               <w:spacing w:after="40" w:before="40"/>
-              <w:ind w:firstLine="0" w:left="100" w:right="100"/>
-            </w:pPr>
-            <w:r xmlns:w="http://schemas.openxmlformats.org/wordprocessingml/2006/main" xmlns:wp="http://schemas.openxmlformats.org/drawingml/2006/wordprocessingDrawing" xmlns:r="http://schemas.openxmlformats.org/officeDocument/2006/relationships" xmlns:w14="http://schemas.microsoft.com/office/word/2010/wordml">
-              <w:rPr>
-                <w:rFonts w:ascii="Arial" w:hAnsi="Arial" w:eastAsia="Arial" w:cs="Arial"/>
-                <w:sz w:val="22"/>
-                <w:szCs w:val="22"/>
-                <w:color w:val="111111"/>
-              </w:rPr>
-              <w:t xml:space="preserve">Хронични</w:t>
-            </w:r>
-          </w:p>
-        </w:tc>
-        <w:tc>
-          <w:tcPr>
-            <w:tcBorders>
-              <w:bottom w:val="single" w:sz="8" w:space="0" w:color="333333"/>
-              <w:top w:val="single" w:sz="8" w:space="0" w:color="333333"/>
-            </w:tcBorders>
-            <w:shd w:val="clear" w:color="auto" w:fill="FFFFFF"/>
-            <w:tcMar>
-              <w:top w:w="0" w:type="dxa"/>
-              <w:bottom w:w="0" w:type="dxa"/>
-              <w:left w:w="0" w:type="dxa"/>
-              <w:right w:w="0" w:type="dxa"/>
-            </w:tcMar>
-            <w:vAlign w:val="center"/>
-          </w:tcPr>
-          <w:p>
-            <w:pPr>
-              <w:jc w:val="right"/>
-              <w:spacing w:after="40" w:before="40"/>
-              <w:ind w:firstLine="0" w:left="100" w:right="100"/>
-            </w:pPr>
-            <w:r xmlns:w="http://schemas.openxmlformats.org/wordprocessingml/2006/main" xmlns:wp="http://schemas.openxmlformats.org/drawingml/2006/wordprocessingDrawing" xmlns:r="http://schemas.openxmlformats.org/officeDocument/2006/relationships" xmlns:w14="http://schemas.microsoft.com/office/word/2010/wordml">
-              <w:rPr>
-                <w:rFonts w:ascii="Arial" w:hAnsi="Arial" w:eastAsia="Arial" w:cs="Arial"/>
-                <w:sz w:val="22"/>
-                <w:szCs w:val="22"/>
-                <w:color w:val="111111"/>
-              </w:rPr>
-              <w:t xml:space="preserve">207</w:t>
-            </w:r>
-          </w:p>
-        </w:tc>
-        <w:tc>
-          <w:tcPr>
-            <w:tcBorders>
-              <w:bottom w:val="single" w:sz="8" w:space="0" w:color="333333"/>
-              <w:top w:val="single" w:sz="8" w:space="0" w:color="333333"/>
-            </w:tcBorders>
-            <w:shd w:val="clear" w:color="auto" w:fill="FFFFFF"/>
-            <w:tcMar>
-              <w:top w:w="0" w:type="dxa"/>
-              <w:bottom w:w="0" w:type="dxa"/>
-              <w:left w:w="0" w:type="dxa"/>
-              <w:right w:w="0" w:type="dxa"/>
-            </w:tcMar>
-            <w:vAlign w:val="center"/>
-          </w:tcPr>
-          <w:p>
-            <w:pPr>
-              <w:jc w:val="right"/>
-              <w:spacing w:after="40" w:before="40"/>
-              <w:ind w:firstLine="0" w:left="100" w:right="100"/>
-            </w:pPr>
-            <w:r xmlns:w="http://schemas.openxmlformats.org/wordprocessingml/2006/main" xmlns:wp="http://schemas.openxmlformats.org/drawingml/2006/wordprocessingDrawing" xmlns:r="http://schemas.openxmlformats.org/officeDocument/2006/relationships" xmlns:w14="http://schemas.microsoft.com/office/word/2010/wordml">
-              <w:rPr>
-                <w:rFonts w:ascii="Arial" w:hAnsi="Arial" w:eastAsia="Arial" w:cs="Arial"/>
-                <w:sz w:val="22"/>
-                <w:szCs w:val="22"/>
-                <w:color w:val="111111"/>
-              </w:rPr>
-              <w:t xml:space="preserve">15</w:t>
-            </w:r>
-          </w:p>
-        </w:tc>
-        <w:tc>
-          <w:tcPr>
-            <w:tcBorders>
-              <w:bottom w:val="single" w:sz="8" w:space="0" w:color="333333"/>
-              <w:top w:val="single" w:sz="8" w:space="0" w:color="333333"/>
-            </w:tcBorders>
-            <w:shd w:val="clear" w:color="auto" w:fill="FFFFFF"/>
-            <w:tcMar>
-              <w:top w:w="0" w:type="dxa"/>
-              <w:bottom w:w="0" w:type="dxa"/>
-              <w:left w:w="0" w:type="dxa"/>
-              <w:right w:w="0" w:type="dxa"/>
-            </w:tcMar>
-            <w:vAlign w:val="center"/>
-          </w:tcPr>
-          <w:p>
-            <w:pPr>
-              <w:jc w:val="right"/>
-              <w:spacing w:after="40" w:before="40"/>
-              <w:ind w:firstLine="0" w:left="100" w:right="100"/>
-            </w:pPr>
-            <w:r xmlns:w="http://schemas.openxmlformats.org/wordprocessingml/2006/main" xmlns:wp="http://schemas.openxmlformats.org/drawingml/2006/wordprocessingDrawing" xmlns:r="http://schemas.openxmlformats.org/officeDocument/2006/relationships" xmlns:w14="http://schemas.microsoft.com/office/word/2010/wordml">
-              <w:rPr>
-                <w:rFonts w:ascii="Arial" w:hAnsi="Arial" w:eastAsia="Arial" w:cs="Arial"/>
-                <w:sz w:val="22"/>
-                <w:szCs w:val="22"/>
-                <w:color w:val="111111"/>
-              </w:rPr>
-              <w:t xml:space="preserve">0.1</w:t>
+              <w:ind w:firstLine="0" w:left="300" w:right="100"/>
+            </w:pPr>
+            <w:r xmlns:w="http://schemas.openxmlformats.org/wordprocessingml/2006/main" xmlns:wp="http://schemas.openxmlformats.org/drawingml/2006/wordprocessingDrawing" xmlns:r="http://schemas.openxmlformats.org/officeDocument/2006/relationships" xmlns:w14="http://schemas.microsoft.com/office/word/2010/wordml">
+              <w:rPr>
+                <w:rFonts w:ascii="Arial" w:hAnsi="Arial" w:eastAsia="Arial" w:cs="Arial"/>
+                <w:i/>
+                <w:sz w:val="22"/>
+                <w:szCs w:val="22"/>
+                <w:color w:val="111111"/>
+              </w:rPr>
+              <w:t xml:space="preserve">в т.ч. социална</w:t>
+            </w:r>
+          </w:p>
+        </w:tc>
+        <w:tc>
+          <w:tcPr>
+            <w:tcBorders>
+              <w:bottom w:val="single" w:sz="8" w:space="0" w:color="333333"/>
+              <w:top w:val="single" w:sz="8" w:space="0" w:color="333333"/>
+            </w:tcBorders>
+            <w:shd w:val="clear" w:color="auto" w:fill="FFFFFF"/>
+            <w:tcMar>
+              <w:top w:w="0" w:type="dxa"/>
+              <w:bottom w:w="0" w:type="dxa"/>
+              <w:left w:w="0" w:type="dxa"/>
+              <w:right w:w="0" w:type="dxa"/>
+            </w:tcMar>
+            <w:vAlign w:val="center"/>
+          </w:tcPr>
+          <w:p>
+            <w:pPr>
+              <w:jc w:val="right"/>
+              <w:spacing w:after="40" w:before="40"/>
+              <w:ind w:firstLine="0" w:left="100" w:right="100"/>
+            </w:pPr>
+            <w:r xmlns:w="http://schemas.openxmlformats.org/wordprocessingml/2006/main" xmlns:wp="http://schemas.openxmlformats.org/drawingml/2006/wordprocessingDrawing" xmlns:r="http://schemas.openxmlformats.org/officeDocument/2006/relationships" xmlns:w14="http://schemas.microsoft.com/office/word/2010/wordml">
+              <w:rPr>
+                <w:rFonts w:ascii="Arial" w:hAnsi="Arial" w:eastAsia="Arial" w:cs="Arial"/>
+                <w:i/>
+                <w:sz w:val="22"/>
+                <w:szCs w:val="22"/>
+                <w:color w:val="111111"/>
+              </w:rPr>
+              <w:t xml:space="preserve">1072</w:t>
+            </w:r>
+          </w:p>
+        </w:tc>
+        <w:tc>
+          <w:tcPr>
+            <w:tcBorders>
+              <w:bottom w:val="single" w:sz="8" w:space="0" w:color="333333"/>
+              <w:top w:val="single" w:sz="8" w:space="0" w:color="333333"/>
+            </w:tcBorders>
+            <w:shd w:val="clear" w:color="auto" w:fill="FFFFFF"/>
+            <w:tcMar>
+              <w:top w:w="0" w:type="dxa"/>
+              <w:bottom w:w="0" w:type="dxa"/>
+              <w:left w:w="0" w:type="dxa"/>
+              <w:right w:w="0" w:type="dxa"/>
+            </w:tcMar>
+            <w:vAlign w:val="center"/>
+          </w:tcPr>
+          <w:p>
+            <w:pPr>
+              <w:jc w:val="right"/>
+              <w:spacing w:after="40" w:before="40"/>
+              <w:ind w:firstLine="0" w:left="100" w:right="100"/>
+            </w:pPr>
+            <w:r xmlns:w="http://schemas.openxmlformats.org/wordprocessingml/2006/main" xmlns:wp="http://schemas.openxmlformats.org/drawingml/2006/wordprocessingDrawing" xmlns:r="http://schemas.openxmlformats.org/officeDocument/2006/relationships" xmlns:w14="http://schemas.microsoft.com/office/word/2010/wordml">
+              <w:rPr>
+                <w:rFonts w:ascii="Arial" w:hAnsi="Arial" w:eastAsia="Arial" w:cs="Arial"/>
+                <w:i/>
+                <w:sz w:val="22"/>
+                <w:szCs w:val="22"/>
+                <w:color w:val="111111"/>
+              </w:rPr>
+              <w:t xml:space="preserve">517</w:t>
+            </w:r>
+          </w:p>
+        </w:tc>
+        <w:tc>
+          <w:tcPr>
+            <w:tcBorders>
+              <w:bottom w:val="single" w:sz="8" w:space="0" w:color="333333"/>
+              <w:top w:val="single" w:sz="8" w:space="0" w:color="333333"/>
+            </w:tcBorders>
+            <w:shd w:val="clear" w:color="auto" w:fill="FFFFFF"/>
+            <w:tcMar>
+              <w:top w:w="0" w:type="dxa"/>
+              <w:bottom w:w="0" w:type="dxa"/>
+              <w:left w:w="0" w:type="dxa"/>
+              <w:right w:w="0" w:type="dxa"/>
+            </w:tcMar>
+            <w:vAlign w:val="center"/>
+          </w:tcPr>
+          <w:p>
+            <w:pPr>
+              <w:jc w:val="right"/>
+              <w:spacing w:after="40" w:before="40"/>
+              <w:ind w:firstLine="0" w:left="100" w:right="100"/>
+            </w:pPr>
+            <w:r xmlns:w="http://schemas.openxmlformats.org/wordprocessingml/2006/main" xmlns:wp="http://schemas.openxmlformats.org/drawingml/2006/wordprocessingDrawing" xmlns:r="http://schemas.openxmlformats.org/officeDocument/2006/relationships" xmlns:w14="http://schemas.microsoft.com/office/word/2010/wordml">
+              <w:rPr>
+                <w:rFonts w:ascii="Arial" w:hAnsi="Arial" w:eastAsia="Arial" w:cs="Arial"/>
+                <w:i/>
+                <w:sz w:val="22"/>
+                <w:szCs w:val="22"/>
+                <w:color w:val="111111"/>
+              </w:rPr>
+              <w:t xml:space="preserve">0.5</w:t>
+            </w:r>
+          </w:p>
+        </w:tc>
+      </w:tr>
+      <w:tr>
+        <w:trPr>
+          <w:cantSplit/>
+          <w:trHeight w:val="360"/>
+        </w:trPr>
+        <w:tc>
+          <w:tcPr>
+            <w:vMerge/>
+            <w:tcBorders>
+              <w:bottom w:val="single" w:sz="8" w:space="0" w:color="333333"/>
+              <w:top w:val="single" w:sz="8" w:space="0" w:color="333333"/>
+            </w:tcBorders>
+            <w:shd w:val="clear" w:color="auto" w:fill="FFFFFF"/>
+            <w:tcMar>
+              <w:top w:w="0" w:type="dxa"/>
+              <w:bottom w:w="0" w:type="dxa"/>
+              <w:left w:w="0" w:type="dxa"/>
+              <w:right w:w="0" w:type="dxa"/>
+            </w:tcMar>
+            <w:vAlign w:val="center"/>
+          </w:tcPr>
+          <w:p>
+            <w:pPr>
+              <w:jc w:val="right"/>
+              <w:spacing w:after="40" w:before="40"/>
+              <w:ind w:firstLine="0" w:left="100" w:right="100"/>
+            </w:pPr>
+            <w:r xmlns:w="http://schemas.openxmlformats.org/wordprocessingml/2006/main" xmlns:wp="http://schemas.openxmlformats.org/drawingml/2006/wordprocessingDrawing" xmlns:r="http://schemas.openxmlformats.org/officeDocument/2006/relationships" xmlns:w14="http://schemas.microsoft.com/office/word/2010/wordml">
+              <w:rPr>
+                <w:rFonts w:ascii="Arial" w:hAnsi="Arial" w:eastAsia="Arial" w:cs="Arial"/>
+                <w:sz w:val="22"/>
+                <w:szCs w:val="22"/>
+                <w:color w:val="111111"/>
+              </w:rPr>
+              <w:t xml:space="preserve">2016</w:t>
+            </w:r>
+          </w:p>
+        </w:tc>
+        <w:tc>
+          <w:tcPr>
+            <w:tcBorders>
+              <w:bottom w:val="single" w:sz="8" w:space="0" w:color="333333"/>
+              <w:top w:val="single" w:sz="8" w:space="0" w:color="333333"/>
+            </w:tcBorders>
+            <w:shd w:val="clear" w:color="auto" w:fill="FFFFFF"/>
+            <w:tcMar>
+              <w:top w:w="0" w:type="dxa"/>
+              <w:bottom w:w="0" w:type="dxa"/>
+              <w:left w:w="0" w:type="dxa"/>
+              <w:right w:w="0" w:type="dxa"/>
+            </w:tcMar>
+            <w:vAlign w:val="center"/>
+          </w:tcPr>
+          <w:p>
+            <w:pPr>
+              <w:jc w:val="left"/>
+              <w:spacing w:after="40" w:before="40"/>
+              <w:ind w:firstLine="0" w:left="100" w:right="100"/>
+            </w:pPr>
+            <w:r xmlns:w="http://schemas.openxmlformats.org/wordprocessingml/2006/main" xmlns:wp="http://schemas.openxmlformats.org/drawingml/2006/wordprocessingDrawing" xmlns:r="http://schemas.openxmlformats.org/officeDocument/2006/relationships" xmlns:w14="http://schemas.microsoft.com/office/word/2010/wordml">
+              <w:rPr>
+                <w:rFonts w:ascii="Arial" w:hAnsi="Arial" w:eastAsia="Arial" w:cs="Arial"/>
+                <w:sz w:val="22"/>
+                <w:szCs w:val="22"/>
+                <w:color w:val="111111"/>
+              </w:rPr>
+              <w:t xml:space="preserve">СОП</w:t>
+            </w:r>
+          </w:p>
+        </w:tc>
+        <w:tc>
+          <w:tcPr>
+            <w:tcBorders>
+              <w:bottom w:val="single" w:sz="8" w:space="0" w:color="333333"/>
+              <w:top w:val="single" w:sz="8" w:space="0" w:color="333333"/>
+            </w:tcBorders>
+            <w:shd w:val="clear" w:color="auto" w:fill="FFFFFF"/>
+            <w:tcMar>
+              <w:top w:w="0" w:type="dxa"/>
+              <w:bottom w:w="0" w:type="dxa"/>
+              <w:left w:w="0" w:type="dxa"/>
+              <w:right w:w="0" w:type="dxa"/>
+            </w:tcMar>
+            <w:vAlign w:val="center"/>
+          </w:tcPr>
+          <w:p>
+            <w:pPr>
+              <w:jc w:val="right"/>
+              <w:spacing w:after="40" w:before="40"/>
+              <w:ind w:firstLine="0" w:left="100" w:right="100"/>
+            </w:pPr>
+            <w:r xmlns:w="http://schemas.openxmlformats.org/wordprocessingml/2006/main" xmlns:wp="http://schemas.openxmlformats.org/drawingml/2006/wordprocessingDrawing" xmlns:r="http://schemas.openxmlformats.org/officeDocument/2006/relationships" xmlns:w14="http://schemas.microsoft.com/office/word/2010/wordml">
+              <w:rPr>
+                <w:rFonts w:ascii="Arial" w:hAnsi="Arial" w:eastAsia="Arial" w:cs="Arial"/>
+                <w:sz w:val="22"/>
+                <w:szCs w:val="22"/>
+                <w:color w:val="111111"/>
+              </w:rPr>
+              <w:t xml:space="preserve">548</w:t>
+            </w:r>
+          </w:p>
+        </w:tc>
+        <w:tc>
+          <w:tcPr>
+            <w:tcBorders>
+              <w:bottom w:val="single" w:sz="8" w:space="0" w:color="333333"/>
+              <w:top w:val="single" w:sz="8" w:space="0" w:color="333333"/>
+            </w:tcBorders>
+            <w:shd w:val="clear" w:color="auto" w:fill="FFFFFF"/>
+            <w:tcMar>
+              <w:top w:w="0" w:type="dxa"/>
+              <w:bottom w:w="0" w:type="dxa"/>
+              <w:left w:w="0" w:type="dxa"/>
+              <w:right w:w="0" w:type="dxa"/>
+            </w:tcMar>
+            <w:vAlign w:val="center"/>
+          </w:tcPr>
+          <w:p>
+            <w:pPr>
+              <w:jc w:val="right"/>
+              <w:spacing w:after="40" w:before="40"/>
+              <w:ind w:firstLine="0" w:left="100" w:right="100"/>
+            </w:pPr>
+            <w:r xmlns:w="http://schemas.openxmlformats.org/wordprocessingml/2006/main" xmlns:wp="http://schemas.openxmlformats.org/drawingml/2006/wordprocessingDrawing" xmlns:r="http://schemas.openxmlformats.org/officeDocument/2006/relationships" xmlns:w14="http://schemas.microsoft.com/office/word/2010/wordml">
+              <w:rPr>
+                <w:rFonts w:ascii="Arial" w:hAnsi="Arial" w:eastAsia="Arial" w:cs="Arial"/>
+                <w:sz w:val="22"/>
+                <w:szCs w:val="22"/>
+                <w:color w:val="111111"/>
+              </w:rPr>
+              <w:t xml:space="preserve">11</w:t>
+            </w:r>
+          </w:p>
+        </w:tc>
+        <w:tc>
+          <w:tcPr>
+            <w:tcBorders>
+              <w:bottom w:val="single" w:sz="8" w:space="0" w:color="333333"/>
+              <w:top w:val="single" w:sz="8" w:space="0" w:color="333333"/>
+            </w:tcBorders>
+            <w:shd w:val="clear" w:color="auto" w:fill="FFFFFF"/>
+            <w:tcMar>
+              <w:top w:w="0" w:type="dxa"/>
+              <w:bottom w:w="0" w:type="dxa"/>
+              <w:left w:w="0" w:type="dxa"/>
+              <w:right w:w="0" w:type="dxa"/>
+            </w:tcMar>
+            <w:vAlign w:val="center"/>
+          </w:tcPr>
+          <w:p>
+            <w:pPr>
+              <w:jc w:val="right"/>
+              <w:spacing w:after="40" w:before="40"/>
+              <w:ind w:firstLine="0" w:left="100" w:right="100"/>
+            </w:pPr>
+            <w:r xmlns:w="http://schemas.openxmlformats.org/wordprocessingml/2006/main" xmlns:wp="http://schemas.openxmlformats.org/drawingml/2006/wordprocessingDrawing" xmlns:r="http://schemas.openxmlformats.org/officeDocument/2006/relationships" xmlns:w14="http://schemas.microsoft.com/office/word/2010/wordml">
+              <w:rPr>
+                <w:rFonts w:ascii="Arial" w:hAnsi="Arial" w:eastAsia="Arial" w:cs="Arial"/>
+                <w:sz w:val="22"/>
+                <w:szCs w:val="22"/>
+                <w:color w:val="111111"/>
+              </w:rPr>
+              <w:t xml:space="preserve">0.0</w:t>
+            </w:r>
+          </w:p>
+        </w:tc>
+      </w:tr>
+      <w:tr>
+        <w:trPr>
+          <w:cantSplit/>
+          <w:trHeight w:val="360"/>
+        </w:trPr>
+        <w:tc>
+          <w:tcPr>
+            <w:vMerge/>
+            <w:tcBorders>
+              <w:bottom w:val="single" w:sz="8" w:space="0" w:color="333333"/>
+              <w:top w:val="single" w:sz="8" w:space="0" w:color="333333"/>
+            </w:tcBorders>
+            <w:shd w:val="clear" w:color="auto" w:fill="FFFFFF"/>
+            <w:tcMar>
+              <w:top w:w="0" w:type="dxa"/>
+              <w:bottom w:w="0" w:type="dxa"/>
+              <w:left w:w="0" w:type="dxa"/>
+              <w:right w:w="0" w:type="dxa"/>
+            </w:tcMar>
+            <w:vAlign w:val="center"/>
+          </w:tcPr>
+          <w:p>
+            <w:pPr>
+              <w:jc w:val="right"/>
+              <w:spacing w:after="40" w:before="40"/>
+              <w:ind w:firstLine="0" w:left="100" w:right="100"/>
+            </w:pPr>
+            <w:r xmlns:w="http://schemas.openxmlformats.org/wordprocessingml/2006/main" xmlns:wp="http://schemas.openxmlformats.org/drawingml/2006/wordprocessingDrawing" xmlns:r="http://schemas.openxmlformats.org/officeDocument/2006/relationships" xmlns:w14="http://schemas.microsoft.com/office/word/2010/wordml">
+              <w:rPr>
+                <w:rFonts w:ascii="Arial" w:hAnsi="Arial" w:eastAsia="Arial" w:cs="Arial"/>
+                <w:sz w:val="22"/>
+                <w:szCs w:val="22"/>
+                <w:color w:val="111111"/>
+              </w:rPr>
+              <w:t xml:space="preserve">2016</w:t>
+            </w:r>
+          </w:p>
+        </w:tc>
+        <w:tc>
+          <w:tcPr>
+            <w:tcBorders>
+              <w:bottom w:val="single" w:sz="8" w:space="0" w:color="333333"/>
+              <w:top w:val="single" w:sz="8" w:space="0" w:color="333333"/>
+            </w:tcBorders>
+            <w:shd w:val="clear" w:color="auto" w:fill="FFFFFF"/>
+            <w:tcMar>
+              <w:top w:w="0" w:type="dxa"/>
+              <w:bottom w:w="0" w:type="dxa"/>
+              <w:left w:w="0" w:type="dxa"/>
+              <w:right w:w="0" w:type="dxa"/>
+            </w:tcMar>
+            <w:vAlign w:val="center"/>
+          </w:tcPr>
+          <w:p>
+            <w:pPr>
+              <w:jc w:val="left"/>
+              <w:spacing w:after="40" w:before="40"/>
+              <w:ind w:firstLine="0" w:left="100" w:right="100"/>
+            </w:pPr>
+            <w:r xmlns:w="http://schemas.openxmlformats.org/wordprocessingml/2006/main" xmlns:wp="http://schemas.openxmlformats.org/drawingml/2006/wordprocessingDrawing" xmlns:r="http://schemas.openxmlformats.org/officeDocument/2006/relationships" xmlns:w14="http://schemas.microsoft.com/office/word/2010/wordml">
+              <w:rPr>
+                <w:rFonts w:ascii="Arial" w:hAnsi="Arial" w:eastAsia="Arial" w:cs="Arial"/>
+                <w:sz w:val="22"/>
+                <w:szCs w:val="22"/>
+                <w:color w:val="111111"/>
+              </w:rPr>
+              <w:t xml:space="preserve">Хронични б.</w:t>
+            </w:r>
+          </w:p>
+        </w:tc>
+        <w:tc>
+          <w:tcPr>
+            <w:tcBorders>
+              <w:bottom w:val="single" w:sz="8" w:space="0" w:color="333333"/>
+              <w:top w:val="single" w:sz="8" w:space="0" w:color="333333"/>
+            </w:tcBorders>
+            <w:shd w:val="clear" w:color="auto" w:fill="FFFFFF"/>
+            <w:tcMar>
+              <w:top w:w="0" w:type="dxa"/>
+              <w:bottom w:w="0" w:type="dxa"/>
+              <w:left w:w="0" w:type="dxa"/>
+              <w:right w:w="0" w:type="dxa"/>
+            </w:tcMar>
+            <w:vAlign w:val="center"/>
+          </w:tcPr>
+          <w:p>
+            <w:pPr>
+              <w:jc w:val="right"/>
+              <w:spacing w:after="40" w:before="40"/>
+              <w:ind w:firstLine="0" w:left="100" w:right="100"/>
+            </w:pPr>
+            <w:r xmlns:w="http://schemas.openxmlformats.org/wordprocessingml/2006/main" xmlns:wp="http://schemas.openxmlformats.org/drawingml/2006/wordprocessingDrawing" xmlns:r="http://schemas.openxmlformats.org/officeDocument/2006/relationships" xmlns:w14="http://schemas.microsoft.com/office/word/2010/wordml">
+              <w:rPr>
+                <w:rFonts w:ascii="Arial" w:hAnsi="Arial" w:eastAsia="Arial" w:cs="Arial"/>
+                <w:sz w:val="22"/>
+                <w:szCs w:val="22"/>
+                <w:color w:val="111111"/>
+              </w:rPr>
+              <w:t xml:space="preserve">396</w:t>
+            </w:r>
+          </w:p>
+        </w:tc>
+        <w:tc>
+          <w:tcPr>
+            <w:tcBorders>
+              <w:bottom w:val="single" w:sz="8" w:space="0" w:color="333333"/>
+              <w:top w:val="single" w:sz="8" w:space="0" w:color="333333"/>
+            </w:tcBorders>
+            <w:shd w:val="clear" w:color="auto" w:fill="FFFFFF"/>
+            <w:tcMar>
+              <w:top w:w="0" w:type="dxa"/>
+              <w:bottom w:w="0" w:type="dxa"/>
+              <w:left w:w="0" w:type="dxa"/>
+              <w:right w:w="0" w:type="dxa"/>
+            </w:tcMar>
+            <w:vAlign w:val="center"/>
+          </w:tcPr>
+          <w:p>
+            <w:pPr>
+              <w:jc w:val="right"/>
+              <w:spacing w:after="40" w:before="40"/>
+              <w:ind w:firstLine="0" w:left="100" w:right="100"/>
+            </w:pPr>
+            <w:r xmlns:w="http://schemas.openxmlformats.org/wordprocessingml/2006/main" xmlns:wp="http://schemas.openxmlformats.org/drawingml/2006/wordprocessingDrawing" xmlns:r="http://schemas.openxmlformats.org/officeDocument/2006/relationships" xmlns:w14="http://schemas.microsoft.com/office/word/2010/wordml">
+              <w:rPr>
+                <w:rFonts w:ascii="Arial" w:hAnsi="Arial" w:eastAsia="Arial" w:cs="Arial"/>
+                <w:sz w:val="22"/>
+                <w:szCs w:val="22"/>
+                <w:color w:val="111111"/>
+              </w:rPr>
+              <w:t xml:space="preserve">99</w:t>
+            </w:r>
+          </w:p>
+        </w:tc>
+        <w:tc>
+          <w:tcPr>
+            <w:tcBorders>
+              <w:bottom w:val="single" w:sz="8" w:space="0" w:color="333333"/>
+              <w:top w:val="single" w:sz="8" w:space="0" w:color="333333"/>
+            </w:tcBorders>
+            <w:shd w:val="clear" w:color="auto" w:fill="FFFFFF"/>
+            <w:tcMar>
+              <w:top w:w="0" w:type="dxa"/>
+              <w:bottom w:w="0" w:type="dxa"/>
+              <w:left w:w="0" w:type="dxa"/>
+              <w:right w:w="0" w:type="dxa"/>
+            </w:tcMar>
+            <w:vAlign w:val="center"/>
+          </w:tcPr>
+          <w:p>
+            <w:pPr>
+              <w:jc w:val="right"/>
+              <w:spacing w:after="40" w:before="40"/>
+              <w:ind w:firstLine="0" w:left="100" w:right="100"/>
+            </w:pPr>
+            <w:r xmlns:w="http://schemas.openxmlformats.org/wordprocessingml/2006/main" xmlns:wp="http://schemas.openxmlformats.org/drawingml/2006/wordprocessingDrawing" xmlns:r="http://schemas.openxmlformats.org/officeDocument/2006/relationships" xmlns:w14="http://schemas.microsoft.com/office/word/2010/wordml">
+              <w:rPr>
+                <w:rFonts w:ascii="Arial" w:hAnsi="Arial" w:eastAsia="Arial" w:cs="Arial"/>
+                <w:sz w:val="22"/>
+                <w:szCs w:val="22"/>
+                <w:color w:val="111111"/>
+              </w:rPr>
+              <w:t xml:space="preserve">0.2</w:t>
             </w:r>
           </w:p>
         </w:tc>
@@ -1735,7 +2248,7 @@
         <w:pStyle w:val="Heading2"/>
       </w:pPr>
       <w:r>
-        <w:t xml:space="preserve">Iaainoea ia ianoa ii ??aeiie</w:t>
+        <w:t xml:space="preserve">Брой кандидати и места по райони (всички опашки) - районът на кандидтите е определен по първото им желание</w:t>
       </w:r>
     </w:p>
     <w:p xmlns:w="http://schemas.openxmlformats.org/wordprocessingml/2006/main" xmlns:wp="http://schemas.openxmlformats.org/drawingml/2006/wordprocessingDrawing" xmlns:r="http://schemas.openxmlformats.org/officeDocument/2006/relationships" xmlns:w14="http://schemas.microsoft.com/office/word/2010/wordml">
@@ -1743,7 +2256,7 @@
         <w:pStyle w:val="Heading3"/>
       </w:pPr>
       <w:r>
-        <w:t xml:space="preserve">??iaaie 2016</w:t>
+        <w:t xml:space="preserve">Родени 2018</w:t>
       </w:r>
     </w:p>
     <w:p xmlns:w="http://schemas.openxmlformats.org/wordprocessingml/2006/main" xmlns:wp="http://schemas.openxmlformats.org/drawingml/2006/wordprocessingDrawing" xmlns:r="http://schemas.openxmlformats.org/officeDocument/2006/relationships" xmlns:w14="http://schemas.microsoft.com/office/word/2010/wordml">
@@ -1819,7 +2332,7 @@
         <w:pStyle w:val="Heading3"/>
       </w:pPr>
       <w:r>
-        <w:t xml:space="preserve">??iaaie 2017</w:t>
+        <w:t xml:space="preserve">Родени 2017</w:t>
       </w:r>
     </w:p>
     <w:p xmlns:w="http://schemas.openxmlformats.org/wordprocessingml/2006/main" xmlns:wp="http://schemas.openxmlformats.org/drawingml/2006/wordprocessingDrawing" xmlns:r="http://schemas.openxmlformats.org/officeDocument/2006/relationships" xmlns:w14="http://schemas.microsoft.com/office/word/2010/wordml">
@@ -1895,7 +2408,7 @@
         <w:pStyle w:val="Heading3"/>
       </w:pPr>
       <w:r>
-        <w:t xml:space="preserve">??iaaie 2018</w:t>
+        <w:t xml:space="preserve">Родени 2016</w:t>
       </w:r>
     </w:p>
     <w:p xmlns:w="http://schemas.openxmlformats.org/wordprocessingml/2006/main" xmlns:wp="http://schemas.openxmlformats.org/drawingml/2006/wordprocessingDrawing" xmlns:r="http://schemas.openxmlformats.org/officeDocument/2006/relationships" xmlns:w14="http://schemas.microsoft.com/office/word/2010/wordml">

</xml_diff>